<commit_message>
Rapport V2 synthetique avec donnees mensuelles
- Source: CSV mensuels (logistics + patients)
- Logistique: 1 page de synthese (6 indicateurs)
- Patients: nouvelle section (urgences, profil, origines, pathologies)
- Script reduit: 570 lignes (vs 1340)
- Focus qualite, pas quantite

Co-Authored-By: Claude Opus 4.5 <noreply@anthropic.com>
</commit_message>
<xml_diff>
--- a/Rapport_Mise_En_Place_PSL-CFX_v2.docx
+++ b/Rapport_Mise_En_Place_PSL-CFX_v2.docx
@@ -102,7 +102,7 @@
           <w:color w:val="646464"/>
           <w:sz w:val="20"/>
         </w:rPr>
-        <w:t xml:space="preserve"> -- Gestion des flux materiels et des approvisionnements</w:t>
+        <w:t xml:space="preserve"> -- Synthese des flux materiels</w:t>
       </w:r>
     </w:p>
     <w:p>
@@ -119,14 +119,14 @@
           <w:b/>
           <w:sz w:val="24"/>
         </w:rPr>
-        <w:t>Activite et services</w:t>
+        <w:t>Patients</w:t>
       </w:r>
       <w:r>
         <w:rPr>
           <w:color w:val="646464"/>
           <w:sz w:val="20"/>
         </w:rPr>
-        <w:t xml:space="preserve"> -- Volumes d'activite et organisation des soins (a venir)</w:t>
+        <w:t xml:space="preserve"> -- Urgences, profil et parcours de soins</w:t>
       </w:r>
     </w:p>
     <w:p>
@@ -143,14 +143,14 @@
           <w:b/>
           <w:sz w:val="24"/>
         </w:rPr>
-        <w:t>Capacite d'accueil</w:t>
+        <w:t>Activite et services</w:t>
       </w:r>
       <w:r>
         <w:rPr>
           <w:color w:val="646464"/>
           <w:sz w:val="20"/>
         </w:rPr>
-        <w:t xml:space="preserve"> -- Lits, equipements et plateaux techniques (a venir)</w:t>
+        <w:t xml:space="preserve"> -- (a venir)</w:t>
       </w:r>
     </w:p>
     <w:p>
@@ -167,14 +167,14 @@
           <w:b/>
           <w:sz w:val="24"/>
         </w:rPr>
-        <w:t>Finance</w:t>
+        <w:t>Capacite d'accueil</w:t>
       </w:r>
       <w:r>
         <w:rPr>
           <w:color w:val="646464"/>
           <w:sz w:val="20"/>
         </w:rPr>
-        <w:t xml:space="preserve"> -- Equilibre budgetaire et investissements (a venir)</w:t>
+        <w:t xml:space="preserve"> -- (a venir)</w:t>
       </w:r>
     </w:p>
     <w:p>
@@ -191,14 +191,14 @@
           <w:b/>
           <w:sz w:val="24"/>
         </w:rPr>
-        <w:t>Patients</w:t>
+        <w:t>Finance</w:t>
       </w:r>
       <w:r>
         <w:rPr>
           <w:color w:val="646464"/>
           <w:sz w:val="20"/>
         </w:rPr>
-        <w:t xml:space="preserve"> -- Profil des patients et parcours de soins (a venir)</w:t>
+        <w:t xml:space="preserve"> -- (a venir)</w:t>
       </w:r>
     </w:p>
     <w:p>
@@ -222,7 +222,7 @@
           <w:color w:val="646464"/>
           <w:sz w:val="20"/>
         </w:rPr>
-        <w:t xml:space="preserve"> -- Satisfaction et indicateurs qualite (a venir)</w:t>
+        <w:t xml:space="preserve"> -- (a venir)</w:t>
       </w:r>
     </w:p>
     <w:p>
@@ -246,7 +246,7 @@
           <w:color w:val="646464"/>
           <w:sz w:val="20"/>
         </w:rPr>
-        <w:t xml:space="preserve"> -- Effectifs et organisation du personnel (a venir)</w:t>
+        <w:t xml:space="preserve"> -- (a venir)</w:t>
       </w:r>
     </w:p>
     <w:p>
@@ -287,94 +287,7 @@
         <w:rPr>
           <w:sz w:val="20"/>
         </w:rPr>
-        <w:t>La logistique hospitaliere est un pilier essentiel du bon fonctionnement de l'hopital. Elle couvre l'ensemble des flux materiels necessaires aux soins et a la vie quotidienne de l'etablissement : restauration des patients et du personnel, gestion du linge, approvisionnement en fournitures, traitement des dechets, entretien des locaux et gestion du courrier.</w:t>
-      </w:r>
-    </w:p>
-    <w:p>
-      <w:r>
-        <w:rPr>
-          <w:sz w:val="20"/>
-        </w:rPr>
-        <w:t>Enjeu principal : En situation de crise sanitaire (epidemie, pandemie, afflux massif de patients), chacun de ces postes logistiques peut etre soumis a une augmentation brutale de la demande. L'hopital doit etre en mesure d'anticiper ces pics pour maintenir la qualite des soins et la securite des patients et du personnel.</w:t>
-      </w:r>
-    </w:p>
-    <w:p>
-      <w:r>
-        <w:rPr>
-          <w:sz w:val="20"/>
-        </w:rPr>
-        <w:t>Les donnees analysees couvrent les deux sites du groupe hospitalier :</w:t>
-      </w:r>
-    </w:p>
-    <w:p>
-      <w:pPr>
-        <w:pStyle w:val="ListBullet"/>
-      </w:pPr>
-      <w:r>
-        <w:rPr>
-          <w:b/>
-          <w:sz w:val="20"/>
-        </w:rPr>
-        <w:t>Pitie-Salpetriere (PSL) --</w:t>
-      </w:r>
-      <w:r>
-        <w:rPr>
-          <w:sz w:val="20"/>
-        </w:rPr>
-        <w:t xml:space="preserve"> Hopital de reference, forte activite MCO (Medecine, Chirurgie, Obstetrique)</w:t>
-      </w:r>
-    </w:p>
-    <w:p>
-      <w:pPr>
-        <w:pStyle w:val="ListBullet"/>
-      </w:pPr>
-      <w:r>
-        <w:rPr>
-          <w:b/>
-          <w:sz w:val="20"/>
-        </w:rPr>
-        <w:t>Charles Foix (CFX) --</w:t>
-      </w:r>
-      <w:r>
-        <w:rPr>
-          <w:sz w:val="20"/>
-        </w:rPr>
-        <w:t xml:space="preserve"> Specialise en geriatrie et soins de suite</w:t>
-      </w:r>
-    </w:p>
-    <w:p>
-      <w:r>
-        <w:rPr>
-          <w:sz w:val="20"/>
-        </w:rPr>
-        <w:t>La simulation de crise sanitaire utilisee dans cette analyse repose sur une augmentation de +70 % de l'activite sur l'ensemble des postes logistiques, conformement aux scenarios observes lors des pandemies recentes (COVID-19).</w:t>
-      </w:r>
-    </w:p>
-    <w:p>
-      <w:r>
-        <w:rPr>
-          <w:sz w:val="20"/>
-        </w:rPr>
-        <w:t>Les donnees journalieres reconstituees permettent d'analyser non seulement les volumes annuels, mais aussi les profils saisonniers (mensuels) et les variations hebdomadaires, offrant une vision fine de la charge logistique a anticiper.</w:t>
-      </w:r>
-    </w:p>
-    <w:p>
-      <w:pPr>
-        <w:pStyle w:val="Heading2"/>
-      </w:pPr>
-      <w:r>
-        <w:rPr>
-          <w:color w:val="003366"/>
-        </w:rPr>
-        <w:t>1.1 Restauration hospitaliere</w:t>
-      </w:r>
-    </w:p>
-    <w:p>
-      <w:r>
-        <w:rPr>
-          <w:sz w:val="20"/>
-        </w:rPr>
-        <w:t>La restauration est un service critique : chaque patient hospitalise doit recevoir ses repas quotidiens. En cas d'afflux de patients, le nombre de repas a preparer augmente proportionnellement. La cuisine centrale doit etre dimensionnee pour absorber ces variations.</w:t>
+        <w:t>La logistique hospitaliere couvre les flux materiels essentiels : restauration, gestion du linge, approvisionnements, traitement des dechets, entretien et courrier. En crise sanitaire, ces postes subissent une augmentation brutale de la demande.</w:t>
       </w:r>
     </w:p>
     <w:p>
@@ -384,7 +297,7 @@
       <w:r>
         <w:drawing>
           <wp:inline xmlns:a="http://schemas.openxmlformats.org/drawingml/2006/main" xmlns:pic="http://schemas.openxmlformats.org/drawingml/2006/picture">
-            <wp:extent cx="5303520" cy="2348396"/>
+            <wp:extent cx="5029200" cy="1971040"/>
             <wp:docPr id="1" name="Picture 1"/>
             <wp:cNvGraphicFramePr>
               <a:graphicFrameLocks noChangeAspect="1"/>
@@ -393,7 +306,7 @@
               <a:graphicData uri="http://schemas.openxmlformats.org/drawingml/2006/picture">
                 <pic:pic>
                   <pic:nvPicPr>
-                    <pic:cNvPr id="0" name="restauration_annual.png"/>
+                    <pic:cNvPr id="0" name="logistique_synthese.png"/>
                     <pic:cNvPicPr/>
                   </pic:nvPicPr>
                   <pic:blipFill>
@@ -405,78 +318,7 @@
                   <pic:spPr>
                     <a:xfrm>
                       <a:off x="0" y="0"/>
-                      <a:ext cx="5303520" cy="2348396"/>
-                    </a:xfrm>
-                    <a:prstGeom prst="rect"/>
-                  </pic:spPr>
-                </pic:pic>
-              </a:graphicData>
-            </a:graphic>
-          </wp:inline>
-        </w:drawing>
-      </w:r>
-    </w:p>
-    <w:p>
-      <w:r>
-        <w:rPr>
-          <w:b/>
-          <w:color w:val="D62728"/>
-          <w:sz w:val="20"/>
-        </w:rPr>
-        <w:t xml:space="preserve">Constat : </w:t>
-      </w:r>
-      <w:r>
-        <w:rPr>
-          <w:sz w:val="20"/>
-        </w:rPr>
-        <w:t>En situation de crise, le nombre de repas a fournir augmenterait de +70 %, soit environ 2,254,950 repas supplementaires par an (donnees 2015). En 2015, le total s'eleve a 3,221,365 repas en situation normale et 5,476,315 en situation de crise.</w:t>
-      </w:r>
-    </w:p>
-    <w:p>
-      <w:r>
-        <w:rPr>
-          <w:sz w:val="20"/>
-        </w:rPr>
-        <w:t>Au quotidien, cela represente le passage de 8,824 repas/jour a environ 14,983 repas/jour.</w:t>
-      </w:r>
-    </w:p>
-    <w:p>
-      <w:r>
-        <w:rPr>
-          <w:sz w:val="20"/>
-        </w:rPr>
-        <w:t>Le profil mensuel ci-dessous montre la saisonnalite de la restauration. Les mois d'ete (juillet-aout) affichent generalement un volume legerement plus faible en raison des conges, tandis que les mois de forte activite hospitaliere voient des pics de demande.</w:t>
-      </w:r>
-    </w:p>
-    <w:p>
-      <w:pPr>
-        <w:jc w:val="center"/>
-      </w:pPr>
-      <w:r>
-        <w:drawing>
-          <wp:inline xmlns:a="http://schemas.openxmlformats.org/drawingml/2006/main" xmlns:pic="http://schemas.openxmlformats.org/drawingml/2006/picture">
-            <wp:extent cx="5303520" cy="2351965"/>
-            <wp:docPr id="2" name="Picture 2"/>
-            <wp:cNvGraphicFramePr>
-              <a:graphicFrameLocks noChangeAspect="1"/>
-            </wp:cNvGraphicFramePr>
-            <a:graphic>
-              <a:graphicData uri="http://schemas.openxmlformats.org/drawingml/2006/picture">
-                <pic:pic>
-                  <pic:nvPicPr>
-                    <pic:cNvPr id="0" name="restauration_monthly.png"/>
-                    <pic:cNvPicPr/>
-                  </pic:nvPicPr>
-                  <pic:blipFill>
-                    <a:blip r:embed="rId10"/>
-                    <a:stretch>
-                      <a:fillRect/>
-                    </a:stretch>
-                  </pic:blipFill>
-                  <pic:spPr>
-                    <a:xfrm>
-                      <a:off x="0" y="0"/>
-                      <a:ext cx="5303520" cy="2351965"/>
+                      <a:ext cx="5029200" cy="1971040"/>
                     </a:xfrm>
                     <a:prstGeom prst="rect"/>
                   </pic:spPr>
@@ -492,1882 +334,7 @@
         <w:rPr>
           <w:sz w:val="20"/>
         </w:rPr>
-        <w:t>La repartition entre les deux sites montre un desequilibre lie a la taille respective des etablissements :</w:t>
-      </w:r>
-    </w:p>
-    <w:p>
-      <w:pPr>
-        <w:jc w:val="center"/>
-      </w:pPr>
-      <w:r>
-        <w:drawing>
-          <wp:inline xmlns:a="http://schemas.openxmlformats.org/drawingml/2006/main" xmlns:pic="http://schemas.openxmlformats.org/drawingml/2006/picture">
-            <wp:extent cx="4572000" cy="2249347"/>
-            <wp:docPr id="3" name="Picture 3"/>
-            <wp:cNvGraphicFramePr>
-              <a:graphicFrameLocks noChangeAspect="1"/>
-            </wp:cNvGraphicFramePr>
-            <a:graphic>
-              <a:graphicData uri="http://schemas.openxmlformats.org/drawingml/2006/picture">
-                <pic:pic>
-                  <pic:nvPicPr>
-                    <pic:cNvPr id="0" name="restauration_site.png"/>
-                    <pic:cNvPicPr/>
-                  </pic:nvPicPr>
-                  <pic:blipFill>
-                    <a:blip r:embed="rId11"/>
-                    <a:stretch>
-                      <a:fillRect/>
-                    </a:stretch>
-                  </pic:blipFill>
-                  <pic:spPr>
-                    <a:xfrm>
-                      <a:off x="0" y="0"/>
-                      <a:ext cx="4572000" cy="2249347"/>
-                    </a:xfrm>
-                    <a:prstGeom prst="rect"/>
-                  </pic:spPr>
-                </pic:pic>
-              </a:graphicData>
-            </a:graphic>
-          </wp:inline>
-        </w:drawing>
-      </w:r>
-    </w:p>
-    <w:p>
-      <w:r>
-        <w:rPr>
-          <w:sz w:val="20"/>
-        </w:rPr>
-        <w:t>Pitie-Salpetriere assure environ 62 % des repas, Charles Foix 38 %. En crise, envisager un reequilibrage si l'un des sites est plus impacte.</w:t>
-      </w:r>
-    </w:p>
-    <w:p>
-      <w:r>
-        <w:rPr>
-          <w:sz w:val="20"/>
-        </w:rPr>
-        <w:t>Le profil hebdomadaire illustre la charge moyenne de restauration selon le jour de la semaine :</w:t>
-      </w:r>
-    </w:p>
-    <w:p>
-      <w:pPr>
-        <w:jc w:val="center"/>
-      </w:pPr>
-      <w:r>
-        <w:drawing>
-          <wp:inline xmlns:a="http://schemas.openxmlformats.org/drawingml/2006/main" xmlns:pic="http://schemas.openxmlformats.org/drawingml/2006/picture">
-            <wp:extent cx="4572000" cy="2247450"/>
-            <wp:docPr id="4" name="Picture 4"/>
-            <wp:cNvGraphicFramePr>
-              <a:graphicFrameLocks noChangeAspect="1"/>
-            </wp:cNvGraphicFramePr>
-            <a:graphic>
-              <a:graphicData uri="http://schemas.openxmlformats.org/drawingml/2006/picture">
-                <pic:pic>
-                  <pic:nvPicPr>
-                    <pic:cNvPr id="0" name="dow_restauration.png"/>
-                    <pic:cNvPicPr/>
-                  </pic:nvPicPr>
-                  <pic:blipFill>
-                    <a:blip r:embed="rId12"/>
-                    <a:stretch>
-                      <a:fillRect/>
-                    </a:stretch>
-                  </pic:blipFill>
-                  <pic:spPr>
-                    <a:xfrm>
-                      <a:off x="0" y="0"/>
-                      <a:ext cx="4572000" cy="2247450"/>
-                    </a:xfrm>
-                    <a:prstGeom prst="rect"/>
-                  </pic:spPr>
-                </pic:pic>
-              </a:graphicData>
-            </a:graphic>
-          </wp:inline>
-        </w:drawing>
-      </w:r>
-    </w:p>
-    <w:p>
-      <w:r>
-        <w:rPr>
-          <w:b/>
-          <w:color w:val="003366"/>
-          <w:sz w:val="20"/>
-        </w:rPr>
-        <w:t>Propositions pour gerer l'afflux :</w:t>
-      </w:r>
-    </w:p>
-    <w:p>
-      <w:pPr>
-        <w:pStyle w:val="ListBullet"/>
-      </w:pPr>
-      <w:r>
-        <w:rPr>
-          <w:b/>
-          <w:sz w:val="20"/>
-        </w:rPr>
-        <w:t>Protocole de montee en charge de la cuisine centrale --</w:t>
-      </w:r>
-      <w:r>
-        <w:rPr>
-          <w:sz w:val="20"/>
-        </w:rPr>
-        <w:t xml:space="preserve"> Prevoir des conventions avec des prestataires de restauration externe (traiteurs agrees par l'ARS) activables sous 48h. Constituer un stock tampon de repas longue conservation pour couvrir les 72 premieres heures de crise.</w:t>
-      </w:r>
-    </w:p>
-    <w:p>
-      <w:pPr>
-        <w:pStyle w:val="ListBullet"/>
-      </w:pPr>
-      <w:r>
-        <w:rPr>
-          <w:b/>
-          <w:sz w:val="20"/>
-        </w:rPr>
-        <w:t>Adaptation des menus en situation de crise --</w:t>
-      </w:r>
-      <w:r>
-        <w:rPr>
-          <w:sz w:val="20"/>
-        </w:rPr>
-        <w:t xml:space="preserve"> Passer a un menu unique simplifie (au lieu de 2-3 choix) pour accelerer la production. Privilegier les plats en barquettes individuelles pour limiter les contaminations croisees.</w:t>
-      </w:r>
-    </w:p>
-    <w:p>
-      <w:pPr>
-        <w:pStyle w:val="ListBullet"/>
-      </w:pPr>
-      <w:r>
-        <w:rPr>
-          <w:b/>
-          <w:sz w:val="20"/>
-        </w:rPr>
-        <w:t>Renforcement des effectifs --</w:t>
-      </w:r>
-      <w:r>
-        <w:rPr>
-          <w:sz w:val="20"/>
-        </w:rPr>
-        <w:t xml:space="preserve"> Identifier dans le plan de crise les agents mobilisables (personnel en back-office, stagiaires, prestataires). Prevoir un planning de rotation specifique en mode crise.</w:t>
-      </w:r>
-    </w:p>
-    <w:p>
-      <w:pPr>
-        <w:pStyle w:val="ListBullet"/>
-      </w:pPr>
-      <w:r>
-        <w:rPr>
-          <w:b/>
-          <w:sz w:val="20"/>
-        </w:rPr>
-        <w:t>Repartition entre sites --</w:t>
-      </w:r>
-      <w:r>
-        <w:rPr>
-          <w:sz w:val="20"/>
-        </w:rPr>
-        <w:t xml:space="preserve"> En crise, envisager un reequilibrage si l'un des sites est plus impacte.</w:t>
-      </w:r>
-    </w:p>
-    <w:p>
-      <w:r>
-        <w:br w:type="page"/>
-      </w:r>
-    </w:p>
-    <w:p>
-      <w:pPr>
-        <w:pStyle w:val="Heading2"/>
-      </w:pPr>
-      <w:r>
-        <w:rPr>
-          <w:color w:val="003366"/>
-        </w:rPr>
-        <w:t>1.2 Gestion des dechets hospitaliers</w:t>
-      </w:r>
-    </w:p>
-    <w:p>
-      <w:r>
-        <w:rPr>
-          <w:sz w:val="20"/>
-        </w:rPr>
-        <w:t>Les dechets hospitaliers sont un enjeu majeur de securite sanitaire. Les Dechets d'Activites de Soins a Risques Infectieux (DASRI) necessitent un traitement specifique et reglemente. En situation de crise, l'augmentation de l'activite de soins entraine mecaniquement une hausse des dechets, notamment infectieux.</w:t>
-      </w:r>
-    </w:p>
-    <w:p>
-      <w:pPr>
-        <w:jc w:val="center"/>
-      </w:pPr>
-      <w:r>
-        <w:drawing>
-          <wp:inline xmlns:a="http://schemas.openxmlformats.org/drawingml/2006/main" xmlns:pic="http://schemas.openxmlformats.org/drawingml/2006/picture">
-            <wp:extent cx="5303520" cy="2377664"/>
-            <wp:docPr id="5" name="Picture 5"/>
-            <wp:cNvGraphicFramePr>
-              <a:graphicFrameLocks noChangeAspect="1"/>
-            </wp:cNvGraphicFramePr>
-            <a:graphic>
-              <a:graphicData uri="http://schemas.openxmlformats.org/drawingml/2006/picture">
-                <pic:pic>
-                  <pic:nvPicPr>
-                    <pic:cNvPr id="0" name="dechets.png"/>
-                    <pic:cNvPicPr/>
-                  </pic:nvPicPr>
-                  <pic:blipFill>
-                    <a:blip r:embed="rId13"/>
-                    <a:stretch>
-                      <a:fillRect/>
-                    </a:stretch>
-                  </pic:blipFill>
-                  <pic:spPr>
-                    <a:xfrm>
-                      <a:off x="0" y="0"/>
-                      <a:ext cx="5303520" cy="2377664"/>
-                    </a:xfrm>
-                    <a:prstGeom prst="rect"/>
-                  </pic:spPr>
-                </pic:pic>
-              </a:graphicData>
-            </a:graphic>
-          </wp:inline>
-        </w:drawing>
-      </w:r>
-    </w:p>
-    <w:p>
-      <w:r>
-        <w:rPr>
-          <w:b/>
-          <w:color w:val="D62728"/>
-          <w:sz w:val="20"/>
-        </w:rPr>
-        <w:t xml:space="preserve">Constat : </w:t>
-      </w:r>
-      <w:r>
-        <w:rPr>
-          <w:sz w:val="20"/>
-        </w:rPr>
-        <w:t>Les DASRI (dechets infectieux) passeraient de 1,123 tonnes a 1,909 tonnes en situation de crise (+786 t). Les dechets menagers augmenteraient de 3,620 tonnes a 6,154 tonnes (+2,534 t).</w:t>
-      </w:r>
-    </w:p>
-    <w:p>
-      <w:r>
-        <w:rPr>
-          <w:sz w:val="20"/>
-        </w:rPr>
-        <w:t>Le profil mensuel des DASRI permet d'identifier les periodes de forte production et d'adapter les capacites de collecte en consequence :</w:t>
-      </w:r>
-    </w:p>
-    <w:p>
-      <w:pPr>
-        <w:jc w:val="center"/>
-      </w:pPr>
-      <w:r>
-        <w:drawing>
-          <wp:inline xmlns:a="http://schemas.openxmlformats.org/drawingml/2006/main" xmlns:pic="http://schemas.openxmlformats.org/drawingml/2006/picture">
-            <wp:extent cx="5303520" cy="2353549"/>
-            <wp:docPr id="6" name="Picture 6"/>
-            <wp:cNvGraphicFramePr>
-              <a:graphicFrameLocks noChangeAspect="1"/>
-            </wp:cNvGraphicFramePr>
-            <a:graphic>
-              <a:graphicData uri="http://schemas.openxmlformats.org/drawingml/2006/picture">
-                <pic:pic>
-                  <pic:nvPicPr>
-                    <pic:cNvPr id="0" name="dechets_monthly.png"/>
-                    <pic:cNvPicPr/>
-                  </pic:nvPicPr>
-                  <pic:blipFill>
-                    <a:blip r:embed="rId14"/>
-                    <a:stretch>
-                      <a:fillRect/>
-                    </a:stretch>
-                  </pic:blipFill>
-                  <pic:spPr>
-                    <a:xfrm>
-                      <a:off x="0" y="0"/>
-                      <a:ext cx="5303520" cy="2353549"/>
-                    </a:xfrm>
-                    <a:prstGeom prst="rect"/>
-                  </pic:spPr>
-                </pic:pic>
-              </a:graphicData>
-            </a:graphic>
-          </wp:inline>
-        </w:drawing>
-      </w:r>
-    </w:p>
-    <w:p>
-      <w:r>
-        <w:rPr>
-          <w:sz w:val="20"/>
-        </w:rPr>
-        <w:t>On observe que la production de dechets infectieux suit la saisonnalite de l'activite hospitaliere, avec des variations pouvant atteindre 15 a 20 % entre les mois les plus calmes et les plus charges.</w:t>
-      </w:r>
-    </w:p>
-    <w:p>
-      <w:r>
-        <w:rPr>
-          <w:b/>
-          <w:color w:val="003366"/>
-          <w:sz w:val="20"/>
-        </w:rPr>
-        <w:t>Propositions :</w:t>
-      </w:r>
-    </w:p>
-    <w:p>
-      <w:pPr>
-        <w:pStyle w:val="ListBullet"/>
-      </w:pPr>
-      <w:r>
-        <w:rPr>
-          <w:b/>
-          <w:sz w:val="20"/>
-        </w:rPr>
-        <w:t>Augmentation des capacites de stockage temporaire --</w:t>
-      </w:r>
-      <w:r>
-        <w:rPr>
-          <w:sz w:val="20"/>
-        </w:rPr>
-        <w:t xml:space="preserve"> Installer des conteneurs supplementaires de stockage DASRI sur chaque site (zone dediee, ventilee, securisee). Prevoir des capacites de stockage froid pour les dechets anatomiques si les filieres d'elimination sont saturees.</w:t>
-      </w:r>
-    </w:p>
-    <w:p>
-      <w:pPr>
-        <w:pStyle w:val="ListBullet"/>
-      </w:pPr>
-      <w:r>
-        <w:rPr>
-          <w:b/>
-          <w:sz w:val="20"/>
-        </w:rPr>
-        <w:t>Renforcement des contrats d'enlevement --</w:t>
-      </w:r>
-      <w:r>
-        <w:rPr>
-          <w:sz w:val="20"/>
-        </w:rPr>
-        <w:t xml:space="preserve"> Negocier des clauses de montee en charge avec le prestataire de collecte DASRI (passage quotidien au lieu de 3 fois/semaine). Prevoir un prestataire secondaire en cas de defaillance.</w:t>
-      </w:r>
-    </w:p>
-    <w:p>
-      <w:pPr>
-        <w:pStyle w:val="ListBullet"/>
-      </w:pPr>
-      <w:r>
-        <w:rPr>
-          <w:b/>
-          <w:sz w:val="20"/>
-        </w:rPr>
-        <w:t>Protection du personnel de collecte --</w:t>
-      </w:r>
-      <w:r>
-        <w:rPr>
-          <w:sz w:val="20"/>
-        </w:rPr>
-        <w:t xml:space="preserve"> Constituer un stock d'EPI (Equipements de Protection Individuelle) specifiques pour les agents de collecte. Renforcer les formations aux gestes de securite.</w:t>
-      </w:r>
-    </w:p>
-    <w:p>
-      <w:pPr>
-        <w:pStyle w:val="ListBullet"/>
-      </w:pPr>
-      <w:r>
-        <w:rPr>
-          <w:b/>
-          <w:sz w:val="20"/>
-        </w:rPr>
-        <w:t>Tri renforce et tracabilite --</w:t>
-      </w:r>
-      <w:r>
-        <w:rPr>
-          <w:sz w:val="20"/>
-        </w:rPr>
-        <w:t xml:space="preserve"> Renforcer les consignes de tri pour eviter les contaminations croisees. Assurer une tracabilite complete des DASRI (bordereau de suivi des dechets).</w:t>
-      </w:r>
-    </w:p>
-    <w:p>
-      <w:r>
-        <w:br w:type="page"/>
-      </w:r>
-    </w:p>
-    <w:p>
-      <w:pPr>
-        <w:pStyle w:val="Heading2"/>
-      </w:pPr>
-      <w:r>
-        <w:rPr>
-          <w:color w:val="003366"/>
-        </w:rPr>
-        <w:t>1.3 Hygiene et entretien des locaux</w:t>
-      </w:r>
-    </w:p>
-    <w:p>
-      <w:r>
-        <w:rPr>
-          <w:sz w:val="20"/>
-        </w:rPr>
-        <w:t>Le nettoyage et la desinfection des locaux sont des elements determinants dans la lutte contre les infections nosocomiales. En situation de crise sanitaire, les protocoles d'hygiene doivent etre intensifies, tant au niveau de la frequence que des produits utilises.</w:t>
-      </w:r>
-    </w:p>
-    <w:p>
-      <w:pPr>
-        <w:jc w:val="center"/>
-      </w:pPr>
-      <w:r>
-        <w:drawing>
-          <wp:inline xmlns:a="http://schemas.openxmlformats.org/drawingml/2006/main" xmlns:pic="http://schemas.openxmlformats.org/drawingml/2006/picture">
-            <wp:extent cx="5303520" cy="2061985"/>
-            <wp:docPr id="7" name="Picture 7"/>
-            <wp:cNvGraphicFramePr>
-              <a:graphicFrameLocks noChangeAspect="1"/>
-            </wp:cNvGraphicFramePr>
-            <a:graphic>
-              <a:graphicData uri="http://schemas.openxmlformats.org/drawingml/2006/picture">
-                <pic:pic>
-                  <pic:nvPicPr>
-                    <pic:cNvPr id="0" name="hygiene.png"/>
-                    <pic:cNvPicPr/>
-                  </pic:nvPicPr>
-                  <pic:blipFill>
-                    <a:blip r:embed="rId15"/>
-                    <a:stretch>
-                      <a:fillRect/>
-                    </a:stretch>
-                  </pic:blipFill>
-                  <pic:spPr>
-                    <a:xfrm>
-                      <a:off x="0" y="0"/>
-                      <a:ext cx="5303520" cy="2061985"/>
-                    </a:xfrm>
-                    <a:prstGeom prst="rect"/>
-                  </pic:spPr>
-                </pic:pic>
-              </a:graphicData>
-            </a:graphic>
-          </wp:inline>
-        </w:drawing>
-      </w:r>
-    </w:p>
-    <w:p>
-      <w:r>
-        <w:rPr>
-          <w:b/>
-          <w:color w:val="D62728"/>
-          <w:sz w:val="20"/>
-        </w:rPr>
-        <w:t xml:space="preserve">Constat : </w:t>
-      </w:r>
-      <w:r>
-        <w:rPr>
-          <w:sz w:val="20"/>
-        </w:rPr>
-        <w:t>En 2015, les surfaces de locaux a entretenir s'elevent a 326,151 m² en situation normale et augmenteraient a 554,456 m² en crise. Les espaces verts (147,012 m²) et les vitres (92,702 m²) sont egalement concernes.</w:t>
-      </w:r>
-    </w:p>
-    <w:p>
-      <w:r>
-        <w:rPr>
-          <w:sz w:val="20"/>
-        </w:rPr>
-        <w:t>Le profil mensuel de l'entretien des locaux montre la regularite de la charge de nettoyage au fil de l'annee :</w:t>
-      </w:r>
-    </w:p>
-    <w:p>
-      <w:pPr>
-        <w:jc w:val="center"/>
-      </w:pPr>
-      <w:r>
-        <w:drawing>
-          <wp:inline xmlns:a="http://schemas.openxmlformats.org/drawingml/2006/main" xmlns:pic="http://schemas.openxmlformats.org/drawingml/2006/picture">
-            <wp:extent cx="5303520" cy="2353549"/>
-            <wp:docPr id="8" name="Picture 8"/>
-            <wp:cNvGraphicFramePr>
-              <a:graphicFrameLocks noChangeAspect="1"/>
-            </wp:cNvGraphicFramePr>
-            <a:graphic>
-              <a:graphicData uri="http://schemas.openxmlformats.org/drawingml/2006/picture">
-                <pic:pic>
-                  <pic:nvPicPr>
-                    <pic:cNvPr id="0" name="hygiene_monthly.png"/>
-                    <pic:cNvPicPr/>
-                  </pic:nvPicPr>
-                  <pic:blipFill>
-                    <a:blip r:embed="rId16"/>
-                    <a:stretch>
-                      <a:fillRect/>
-                    </a:stretch>
-                  </pic:blipFill>
-                  <pic:spPr>
-                    <a:xfrm>
-                      <a:off x="0" y="0"/>
-                      <a:ext cx="5303520" cy="2353549"/>
-                    </a:xfrm>
-                    <a:prstGeom prst="rect"/>
-                  </pic:spPr>
-                </pic:pic>
-              </a:graphicData>
-            </a:graphic>
-          </wp:inline>
-        </w:drawing>
-      </w:r>
-    </w:p>
-    <w:p>
-      <w:r>
-        <w:rPr>
-          <w:b/>
-          <w:color w:val="003366"/>
-          <w:sz w:val="20"/>
-        </w:rPr>
-        <w:t>Propositions :</w:t>
-      </w:r>
-    </w:p>
-    <w:p>
-      <w:pPr>
-        <w:pStyle w:val="ListBullet"/>
-      </w:pPr>
-      <w:r>
-        <w:rPr>
-          <w:b/>
-          <w:sz w:val="20"/>
-        </w:rPr>
-        <w:t>Plan de bionettoyage renforce --</w:t>
-      </w:r>
-      <w:r>
-        <w:rPr>
-          <w:sz w:val="20"/>
-        </w:rPr>
-        <w:t xml:space="preserve"> Definir un protocole de desinfection de niveau crise avec des produits virucides et bactericides adaptes. Augmenter la frequence de nettoyage : passage de 1 a 3 fois/jour dans les zones de soins. Attention particuliere aux surfaces frequemment touchees (poignees, rampes, boutons d'ascenseur).</w:t>
-      </w:r>
-    </w:p>
-    <w:p>
-      <w:pPr>
-        <w:pStyle w:val="ListBullet"/>
-      </w:pPr>
-      <w:r>
-        <w:rPr>
-          <w:b/>
-          <w:sz w:val="20"/>
-        </w:rPr>
-        <w:t>Stocks de produits d'entretien --</w:t>
-      </w:r>
-      <w:r>
-        <w:rPr>
-          <w:sz w:val="20"/>
-        </w:rPr>
-        <w:t xml:space="preserve"> Maintenir un stock strategique de produits desinfectants pour couvrir 30 jours de consommation en mode crise. Diversifier les fournisseurs.</w:t>
-      </w:r>
-    </w:p>
-    <w:p>
-      <w:pPr>
-        <w:pStyle w:val="ListBullet"/>
-      </w:pPr>
-      <w:r>
-        <w:rPr>
-          <w:b/>
-          <w:sz w:val="20"/>
-        </w:rPr>
-        <w:t>Mobilisation de personnel supplementaire --</w:t>
-      </w:r>
-      <w:r>
-        <w:rPr>
-          <w:sz w:val="20"/>
-        </w:rPr>
-        <w:t xml:space="preserve"> Convention avec des entreprises de nettoyage pour un deploiement rapide d'equipes supplementaires (delai &lt; 24h). Formation prealable aux protocoles hospitaliers.</w:t>
-      </w:r>
-    </w:p>
-    <w:p>
-      <w:pPr>
-        <w:pStyle w:val="ListBullet"/>
-      </w:pPr>
-      <w:r>
-        <w:rPr>
-          <w:b/>
-          <w:sz w:val="20"/>
-        </w:rPr>
-        <w:t>Priorisation des zones --</w:t>
-      </w:r>
-      <w:r>
-        <w:rPr>
-          <w:sz w:val="20"/>
-        </w:rPr>
-        <w:t xml:space="preserve"> Concentrer les efforts sur les zones de soins et les unites de reanimation. Reduire temporairement la frequence d'entretien des zones administratives.</w:t>
-      </w:r>
-    </w:p>
-    <w:p>
-      <w:r>
-        <w:br w:type="page"/>
-      </w:r>
-    </w:p>
-    <w:p>
-      <w:pPr>
-        <w:pStyle w:val="Heading2"/>
-      </w:pPr>
-      <w:r>
-        <w:rPr>
-          <w:color w:val="003366"/>
-        </w:rPr>
-        <w:t>1.4 Lingerie hospitaliere</w:t>
-      </w:r>
-    </w:p>
-    <w:p>
-      <w:r>
-        <w:rPr>
-          <w:sz w:val="20"/>
-        </w:rPr>
-        <w:t>Le linge hospitalier (draps, blouses, serviettes, tenues du personnel) est un element essentiel du confort des patients et de l'hygiene de l'etablissement. Un afflux de patients entraine une hausse directe des besoins en linge propre.</w:t>
-      </w:r>
-    </w:p>
-    <w:p>
-      <w:pPr>
-        <w:jc w:val="center"/>
-      </w:pPr>
-      <w:r>
-        <w:drawing>
-          <wp:inline xmlns:a="http://schemas.openxmlformats.org/drawingml/2006/main" xmlns:pic="http://schemas.openxmlformats.org/drawingml/2006/picture">
-            <wp:extent cx="5303520" cy="2349977"/>
-            <wp:docPr id="9" name="Picture 9"/>
-            <wp:cNvGraphicFramePr>
-              <a:graphicFrameLocks noChangeAspect="1"/>
-            </wp:cNvGraphicFramePr>
-            <a:graphic>
-              <a:graphicData uri="http://schemas.openxmlformats.org/drawingml/2006/picture">
-                <pic:pic>
-                  <pic:nvPicPr>
-                    <pic:cNvPr id="0" name="lingerie_annual.png"/>
-                    <pic:cNvPicPr/>
-                  </pic:nvPicPr>
-                  <pic:blipFill>
-                    <a:blip r:embed="rId17"/>
-                    <a:stretch>
-                      <a:fillRect/>
-                    </a:stretch>
-                  </pic:blipFill>
-                  <pic:spPr>
-                    <a:xfrm>
-                      <a:off x="0" y="0"/>
-                      <a:ext cx="5303520" cy="2349977"/>
-                    </a:xfrm>
-                    <a:prstGeom prst="rect"/>
-                  </pic:spPr>
-                </pic:pic>
-              </a:graphicData>
-            </a:graphic>
-          </wp:inline>
-        </w:drawing>
-      </w:r>
-    </w:p>
-    <w:p>
-      <w:r>
-        <w:rPr>
-          <w:b/>
-          <w:color w:val="D62728"/>
-          <w:sz w:val="20"/>
-        </w:rPr>
-        <w:t xml:space="preserve">Constat : </w:t>
-      </w:r>
-      <w:r>
-        <w:rPr>
-          <w:sz w:val="20"/>
-        </w:rPr>
-        <w:t>La quantite de linge traite en 2015 est de 1,067,340 kg en situation normale. En crise, elle passerait a 1,814,476 kg, soit pres de 747,136 kg supplementaires par an. Pitie-Salpetriere represente environ 84 % du volume.</w:t>
-      </w:r>
-    </w:p>
-    <w:p>
-      <w:pPr>
-        <w:jc w:val="center"/>
-      </w:pPr>
-      <w:r>
-        <w:drawing>
-          <wp:inline xmlns:a="http://schemas.openxmlformats.org/drawingml/2006/main" xmlns:pic="http://schemas.openxmlformats.org/drawingml/2006/picture">
-            <wp:extent cx="4572000" cy="2249347"/>
-            <wp:docPr id="10" name="Picture 10"/>
-            <wp:cNvGraphicFramePr>
-              <a:graphicFrameLocks noChangeAspect="1"/>
-            </wp:cNvGraphicFramePr>
-            <a:graphic>
-              <a:graphicData uri="http://schemas.openxmlformats.org/drawingml/2006/picture">
-                <pic:pic>
-                  <pic:nvPicPr>
-                    <pic:cNvPr id="0" name="lingerie_site.png"/>
-                    <pic:cNvPicPr/>
-                  </pic:nvPicPr>
-                  <pic:blipFill>
-                    <a:blip r:embed="rId18"/>
-                    <a:stretch>
-                      <a:fillRect/>
-                    </a:stretch>
-                  </pic:blipFill>
-                  <pic:spPr>
-                    <a:xfrm>
-                      <a:off x="0" y="0"/>
-                      <a:ext cx="4572000" cy="2249347"/>
-                    </a:xfrm>
-                    <a:prstGeom prst="rect"/>
-                  </pic:spPr>
-                </pic:pic>
-              </a:graphicData>
-            </a:graphic>
-          </wp:inline>
-        </w:drawing>
-      </w:r>
-    </w:p>
-    <w:p>
-      <w:r>
-        <w:rPr>
-          <w:sz w:val="20"/>
-        </w:rPr>
-        <w:t>Le profil mensuel de la lingerie revele les variations saisonnieres dans le traitement du linge hospitalier :</w:t>
-      </w:r>
-    </w:p>
-    <w:p>
-      <w:pPr>
-        <w:jc w:val="center"/>
-      </w:pPr>
-      <w:r>
-        <w:drawing>
-          <wp:inline xmlns:a="http://schemas.openxmlformats.org/drawingml/2006/main" xmlns:pic="http://schemas.openxmlformats.org/drawingml/2006/picture">
-            <wp:extent cx="5303520" cy="2351965"/>
-            <wp:docPr id="11" name="Picture 11"/>
-            <wp:cNvGraphicFramePr>
-              <a:graphicFrameLocks noChangeAspect="1"/>
-            </wp:cNvGraphicFramePr>
-            <a:graphic>
-              <a:graphicData uri="http://schemas.openxmlformats.org/drawingml/2006/picture">
-                <pic:pic>
-                  <pic:nvPicPr>
-                    <pic:cNvPr id="0" name="lingerie_monthly.png"/>
-                    <pic:cNvPicPr/>
-                  </pic:nvPicPr>
-                  <pic:blipFill>
-                    <a:blip r:embed="rId19"/>
-                    <a:stretch>
-                      <a:fillRect/>
-                    </a:stretch>
-                  </pic:blipFill>
-                  <pic:spPr>
-                    <a:xfrm>
-                      <a:off x="0" y="0"/>
-                      <a:ext cx="5303520" cy="2351965"/>
-                    </a:xfrm>
-                    <a:prstGeom prst="rect"/>
-                  </pic:spPr>
-                </pic:pic>
-              </a:graphicData>
-            </a:graphic>
-          </wp:inline>
-        </w:drawing>
-      </w:r>
-    </w:p>
-    <w:p>
-      <w:r>
-        <w:rPr>
-          <w:b/>
-          <w:color w:val="003366"/>
-          <w:sz w:val="20"/>
-        </w:rPr>
-        <w:t>Propositions :</w:t>
-      </w:r>
-    </w:p>
-    <w:p>
-      <w:pPr>
-        <w:pStyle w:val="ListBullet"/>
-      </w:pPr>
-      <w:r>
-        <w:rPr>
-          <w:b/>
-          <w:sz w:val="20"/>
-        </w:rPr>
-        <w:t>Convention avec une blanchisserie de secours --</w:t>
-      </w:r>
-      <w:r>
-        <w:rPr>
-          <w:sz w:val="20"/>
-        </w:rPr>
-        <w:t xml:space="preserve"> Identifier une blanchisserie industrielle agree pouvant absorber le surplus. Tester cette convention une fois par an (exercice grandeur nature).</w:t>
-      </w:r>
-    </w:p>
-    <w:p>
-      <w:pPr>
-        <w:pStyle w:val="ListBullet"/>
-      </w:pPr>
-      <w:r>
-        <w:rPr>
-          <w:b/>
-          <w:sz w:val="20"/>
-        </w:rPr>
-        <w:t>Stock de linge a usage unique --</w:t>
-      </w:r>
-      <w:r>
-        <w:rPr>
-          <w:sz w:val="20"/>
-        </w:rPr>
-        <w:t xml:space="preserve"> Constituer une reserve de draps et blouses a usage unique (non-tisses) pour les 15 premiers jours de crise. Ces articles limitent aussi le risque de transmission d'agents infectieux.</w:t>
-      </w:r>
-    </w:p>
-    <w:p>
-      <w:pPr>
-        <w:pStyle w:val="ListBullet"/>
-      </w:pPr>
-      <w:r>
-        <w:rPr>
-          <w:b/>
-          <w:sz w:val="20"/>
-        </w:rPr>
-        <w:t>Circuits de collecte renforces --</w:t>
-      </w:r>
-      <w:r>
-        <w:rPr>
-          <w:sz w:val="20"/>
-        </w:rPr>
-        <w:t xml:space="preserve"> Augmenter la frequence de ramassage du linge souille (de 2 a 4 passages/jour). Prevoir des sacs hydrosolubles specifiques pour le linge contamine.</w:t>
-      </w:r>
-    </w:p>
-    <w:p>
-      <w:pPr>
-        <w:pStyle w:val="ListBullet"/>
-      </w:pPr>
-      <w:r>
-        <w:rPr>
-          <w:b/>
-          <w:sz w:val="20"/>
-        </w:rPr>
-        <w:t>Linge du personnel soignant --</w:t>
-      </w:r>
-      <w:r>
-        <w:rPr>
-          <w:sz w:val="20"/>
-        </w:rPr>
-        <w:t xml:space="preserve"> En crise, fournir des tenues a usage unique au personnel soignant. Prevoir des vestiaires temporaires aux entrees des unites d'isolement.</w:t>
-      </w:r>
-    </w:p>
-    <w:p>
-      <w:r>
-        <w:br w:type="page"/>
-      </w:r>
-    </w:p>
-    <w:p>
-      <w:pPr>
-        <w:pStyle w:val="Heading2"/>
-      </w:pPr>
-      <w:r>
-        <w:rPr>
-          <w:color w:val="003366"/>
-        </w:rPr>
-        <w:t>1.5 Magasin et approvisionnements</w:t>
-      </w:r>
-    </w:p>
-    <w:p>
-      <w:r>
-        <w:rPr>
-          <w:sz w:val="20"/>
-        </w:rPr>
-        <w:t>Le magasin central gere les fournitures hotelieres, les produits d'hygiene et les imprimes. En crise, la demande en fournitures de protection et d'hygiene augmente considerablement.</w:t>
-      </w:r>
-    </w:p>
-    <w:p>
-      <w:pPr>
-        <w:jc w:val="center"/>
-      </w:pPr>
-      <w:r>
-        <w:drawing>
-          <wp:inline xmlns:a="http://schemas.openxmlformats.org/drawingml/2006/main" xmlns:pic="http://schemas.openxmlformats.org/drawingml/2006/picture">
-            <wp:extent cx="4572000" cy="2540858"/>
-            <wp:docPr id="12" name="Picture 12"/>
-            <wp:cNvGraphicFramePr>
-              <a:graphicFrameLocks noChangeAspect="1"/>
-            </wp:cNvGraphicFramePr>
-            <a:graphic>
-              <a:graphicData uri="http://schemas.openxmlformats.org/drawingml/2006/picture">
-                <pic:pic>
-                  <pic:nvPicPr>
-                    <pic:cNvPr id="0" name="magasin.png"/>
-                    <pic:cNvPicPr/>
-                  </pic:nvPicPr>
-                  <pic:blipFill>
-                    <a:blip r:embed="rId20"/>
-                    <a:stretch>
-                      <a:fillRect/>
-                    </a:stretch>
-                  </pic:blipFill>
-                  <pic:spPr>
-                    <a:xfrm>
-                      <a:off x="0" y="0"/>
-                      <a:ext cx="4572000" cy="2540858"/>
-                    </a:xfrm>
-                    <a:prstGeom prst="rect"/>
-                  </pic:spPr>
-                </pic:pic>
-              </a:graphicData>
-            </a:graphic>
-          </wp:inline>
-        </w:drawing>
-      </w:r>
-    </w:p>
-    <w:p>
-      <w:r>
-        <w:rPr>
-          <w:b/>
-          <w:color w:val="D62728"/>
-          <w:sz w:val="20"/>
-        </w:rPr>
-        <w:t xml:space="preserve">Constat : </w:t>
-      </w:r>
-      <w:r>
-        <w:rPr>
-          <w:sz w:val="20"/>
-        </w:rPr>
-        <w:t>Le magasin gere environ 845 references en situation normale. En crise, le volume de commandes augmente de 70 % (soit 1,544 references a gerer), meme si le nombre de references catalogue reste stable.</w:t>
-      </w:r>
-    </w:p>
-    <w:p>
-      <w:r>
-        <w:rPr>
-          <w:sz w:val="20"/>
-        </w:rPr>
-        <w:t>Le profil mensuel des approvisionnements permet d'anticiper les periodes de tension et d'adapter le calendrier de commandes :</w:t>
-      </w:r>
-    </w:p>
-    <w:p>
-      <w:pPr>
-        <w:jc w:val="center"/>
-      </w:pPr>
-      <w:r>
-        <w:drawing>
-          <wp:inline xmlns:a="http://schemas.openxmlformats.org/drawingml/2006/main" xmlns:pic="http://schemas.openxmlformats.org/drawingml/2006/picture">
-            <wp:extent cx="5303520" cy="2353549"/>
-            <wp:docPr id="13" name="Picture 13"/>
-            <wp:cNvGraphicFramePr>
-              <a:graphicFrameLocks noChangeAspect="1"/>
-            </wp:cNvGraphicFramePr>
-            <a:graphic>
-              <a:graphicData uri="http://schemas.openxmlformats.org/drawingml/2006/picture">
-                <pic:pic>
-                  <pic:nvPicPr>
-                    <pic:cNvPr id="0" name="magasin_monthly.png"/>
-                    <pic:cNvPicPr/>
-                  </pic:nvPicPr>
-                  <pic:blipFill>
-                    <a:blip r:embed="rId21"/>
-                    <a:stretch>
-                      <a:fillRect/>
-                    </a:stretch>
-                  </pic:blipFill>
-                  <pic:spPr>
-                    <a:xfrm>
-                      <a:off x="0" y="0"/>
-                      <a:ext cx="5303520" cy="2353549"/>
-                    </a:xfrm>
-                    <a:prstGeom prst="rect"/>
-                  </pic:spPr>
-                </pic:pic>
-              </a:graphicData>
-            </a:graphic>
-          </wp:inline>
-        </w:drawing>
-      </w:r>
-    </w:p>
-    <w:p>
-      <w:r>
-        <w:rPr>
-          <w:b/>
-          <w:color w:val="003366"/>
-          <w:sz w:val="20"/>
-        </w:rPr>
-        <w:t>Propositions :</w:t>
-      </w:r>
-    </w:p>
-    <w:p>
-      <w:pPr>
-        <w:pStyle w:val="ListBullet"/>
-      </w:pPr>
-      <w:r>
-        <w:rPr>
-          <w:b/>
-          <w:sz w:val="20"/>
-        </w:rPr>
-        <w:t>Stock strategique de 30 jours --</w:t>
-      </w:r>
-      <w:r>
-        <w:rPr>
-          <w:sz w:val="20"/>
-        </w:rPr>
-        <w:t xml:space="preserve"> Maintenir en permanence un stock tampon de 30 jours pour les consommables critiques : gants, masques, surblouses, solutions hydroalcooliques, desinfectants. Systeme de rotation premier entre, premier sorti pour eviter la peremption.</w:t>
-      </w:r>
-    </w:p>
-    <w:p>
-      <w:pPr>
-        <w:pStyle w:val="ListBullet"/>
-      </w:pPr>
-      <w:r>
-        <w:rPr>
-          <w:b/>
-          <w:sz w:val="20"/>
-        </w:rPr>
-        <w:t>Diversification des fournisseurs --</w:t>
-      </w:r>
-      <w:r>
-        <w:rPr>
-          <w:sz w:val="20"/>
-        </w:rPr>
-        <w:t xml:space="preserve"> Pour chaque categorie de produit critique, avoir au minimum 2 fournisseurs references et une source alternative. Lecon du COVID-19 : eviter la dependance a un fournisseur unique.</w:t>
-      </w:r>
-    </w:p>
-    <w:p>
-      <w:pPr>
-        <w:pStyle w:val="ListBullet"/>
-      </w:pPr>
-      <w:r>
-        <w:rPr>
-          <w:b/>
-          <w:sz w:val="20"/>
-        </w:rPr>
-        <w:t>Systeme d'alerte de reapprovisionnement --</w:t>
-      </w:r>
-      <w:r>
-        <w:rPr>
-          <w:sz w:val="20"/>
-        </w:rPr>
-        <w:t xml:space="preserve"> Definir des seuils d'alerte pour chaque reference critique. Declenchement automatique d'une commande lorsqu'un stock passe sous le seuil.</w:t>
-      </w:r>
-    </w:p>
-    <w:p>
-      <w:pPr>
-        <w:pStyle w:val="ListBullet"/>
-      </w:pPr>
-      <w:r>
-        <w:rPr>
-          <w:b/>
-          <w:sz w:val="20"/>
-        </w:rPr>
-        <w:t>Coordination inter-etablissements --</w:t>
-      </w:r>
-      <w:r>
-        <w:rPr>
-          <w:sz w:val="20"/>
-        </w:rPr>
-        <w:t xml:space="preserve"> En cas de rupture, activer les circuits de depannage au sein du GHU AP-HP pour mutualiser les stocks disponibles entre etablissements.</w:t>
-      </w:r>
-    </w:p>
-    <w:p>
-      <w:r>
-        <w:br w:type="page"/>
-      </w:r>
-    </w:p>
-    <w:p>
-      <w:pPr>
-        <w:pStyle w:val="Heading2"/>
-      </w:pPr>
-      <w:r>
-        <w:rPr>
-          <w:color w:val="003366"/>
-        </w:rPr>
-        <w:t>1.6 Service courrier (Vaguemestre)</w:t>
-      </w:r>
-    </w:p>
-    <w:p>
-      <w:r>
-        <w:rPr>
-          <w:sz w:val="20"/>
-        </w:rPr>
-        <w:t>Le service courrier assure la distribution du courrier aux patients, l'envoi des documents administratifs et la reception des colis. Bien que secondaire face aux enjeux sanitaires, la continuite du service courrier contribue au bien-etre des patients hospitalises et au bon fonctionnement administratif.</w:t>
-      </w:r>
-    </w:p>
-    <w:p>
-      <w:pPr>
-        <w:jc w:val="center"/>
-      </w:pPr>
-      <w:r>
-        <w:drawing>
-          <wp:inline xmlns:a="http://schemas.openxmlformats.org/drawingml/2006/main" xmlns:pic="http://schemas.openxmlformats.org/drawingml/2006/picture">
-            <wp:extent cx="4572000" cy="1902691"/>
-            <wp:docPr id="14" name="Picture 14"/>
-            <wp:cNvGraphicFramePr>
-              <a:graphicFrameLocks noChangeAspect="1"/>
-            </wp:cNvGraphicFramePr>
-            <a:graphic>
-              <a:graphicData uri="http://schemas.openxmlformats.org/drawingml/2006/picture">
-                <pic:pic>
-                  <pic:nvPicPr>
-                    <pic:cNvPr id="0" name="vaguemestre.png"/>
-                    <pic:cNvPicPr/>
-                  </pic:nvPicPr>
-                  <pic:blipFill>
-                    <a:blip r:embed="rId22"/>
-                    <a:stretch>
-                      <a:fillRect/>
-                    </a:stretch>
-                  </pic:blipFill>
-                  <pic:spPr>
-                    <a:xfrm>
-                      <a:off x="0" y="0"/>
-                      <a:ext cx="4572000" cy="1902691"/>
-                    </a:xfrm>
-                    <a:prstGeom prst="rect"/>
-                  </pic:spPr>
-                </pic:pic>
-              </a:graphicData>
-            </a:graphic>
-          </wp:inline>
-        </w:drawing>
-      </w:r>
-    </w:p>
-    <w:p>
-      <w:r>
-        <w:rPr>
-          <w:b/>
-          <w:color w:val="D62728"/>
-          <w:sz w:val="20"/>
-        </w:rPr>
-        <w:t xml:space="preserve">Constat : </w:t>
-      </w:r>
-      <w:r>
-        <w:rPr>
-          <w:sz w:val="20"/>
-        </w:rPr>
-        <w:t>Plus de 1,265,751 plis affranchis par an et environ 1,319 colis (2015). En crise, les volumes augmenteraient significativement, notamment les envois administratifs.</w:t>
-      </w:r>
-    </w:p>
-    <w:p>
-      <w:r>
-        <w:rPr>
-          <w:sz w:val="20"/>
-        </w:rPr>
-        <w:t>Le profil mensuel du courrier revele les periodes de pointe et les creux saisonniers :</w:t>
-      </w:r>
-    </w:p>
-    <w:p>
-      <w:pPr>
-        <w:jc w:val="center"/>
-      </w:pPr>
-      <w:r>
-        <w:drawing>
-          <wp:inline xmlns:a="http://schemas.openxmlformats.org/drawingml/2006/main" xmlns:pic="http://schemas.openxmlformats.org/drawingml/2006/picture">
-            <wp:extent cx="5303520" cy="2351965"/>
-            <wp:docPr id="15" name="Picture 15"/>
-            <wp:cNvGraphicFramePr>
-              <a:graphicFrameLocks noChangeAspect="1"/>
-            </wp:cNvGraphicFramePr>
-            <a:graphic>
-              <a:graphicData uri="http://schemas.openxmlformats.org/drawingml/2006/picture">
-                <pic:pic>
-                  <pic:nvPicPr>
-                    <pic:cNvPr id="0" name="vaguemestre_monthly.png"/>
-                    <pic:cNvPicPr/>
-                  </pic:nvPicPr>
-                  <pic:blipFill>
-                    <a:blip r:embed="rId23"/>
-                    <a:stretch>
-                      <a:fillRect/>
-                    </a:stretch>
-                  </pic:blipFill>
-                  <pic:spPr>
-                    <a:xfrm>
-                      <a:off x="0" y="0"/>
-                      <a:ext cx="5303520" cy="2351965"/>
-                    </a:xfrm>
-                    <a:prstGeom prst="rect"/>
-                  </pic:spPr>
-                </pic:pic>
-              </a:graphicData>
-            </a:graphic>
-          </wp:inline>
-        </w:drawing>
-      </w:r>
-    </w:p>
-    <w:p>
-      <w:r>
-        <w:rPr>
-          <w:b/>
-          <w:color w:val="003366"/>
-          <w:sz w:val="20"/>
-        </w:rPr>
-        <w:t>Propositions :</w:t>
-      </w:r>
-    </w:p>
-    <w:p>
-      <w:pPr>
-        <w:pStyle w:val="ListBullet"/>
-      </w:pPr>
-      <w:r>
-        <w:rPr>
-          <w:b/>
-          <w:sz w:val="20"/>
-        </w:rPr>
-        <w:t>Dematerialisation des courriers administratifs --</w:t>
-      </w:r>
-      <w:r>
-        <w:rPr>
-          <w:sz w:val="20"/>
-        </w:rPr>
-        <w:t xml:space="preserve"> Privilegier l'envoi par e-mail ou via le portail patient pour les comptes-rendus et resultats. Reduire la dependance au courrier physique.</w:t>
-      </w:r>
-    </w:p>
-    <w:p>
-      <w:pPr>
-        <w:pStyle w:val="ListBullet"/>
-      </w:pPr>
-      <w:r>
-        <w:rPr>
-          <w:b/>
-          <w:sz w:val="20"/>
-        </w:rPr>
-        <w:t>Renforcement ponctuel du service --</w:t>
-      </w:r>
-      <w:r>
-        <w:rPr>
-          <w:sz w:val="20"/>
-        </w:rPr>
-        <w:t xml:space="preserve"> Prevoir un agent supplementaire mobilisable en cas de crise. Amenager les horaires de distribution pour les adapter aux contraintes de confinement.</w:t>
-      </w:r>
-    </w:p>
-    <w:p>
-      <w:r>
-        <w:br w:type="page"/>
-      </w:r>
-    </w:p>
-    <w:p>
-      <w:pPr>
-        <w:pStyle w:val="Heading2"/>
-      </w:pPr>
-      <w:r>
-        <w:rPr>
-          <w:color w:val="003366"/>
-        </w:rPr>
-        <w:t>Synthese -- Logistique hospitaliere</w:t>
-      </w:r>
-    </w:p>
-    <w:p>
-      <w:pPr>
-        <w:jc w:val="center"/>
-      </w:pPr>
-      <w:r>
-        <w:drawing>
-          <wp:inline xmlns:a="http://schemas.openxmlformats.org/drawingml/2006/main" xmlns:pic="http://schemas.openxmlformats.org/drawingml/2006/picture">
-            <wp:extent cx="5303520" cy="2617832"/>
-            <wp:docPr id="16" name="Picture 16"/>
-            <wp:cNvGraphicFramePr>
-              <a:graphicFrameLocks noChangeAspect="1"/>
-            </wp:cNvGraphicFramePr>
-            <a:graphic>
-              <a:graphicData uri="http://schemas.openxmlformats.org/drawingml/2006/picture">
-                <pic:pic>
-                  <pic:nvPicPr>
-                    <pic:cNvPr id="0" name="synthese.png"/>
-                    <pic:cNvPicPr/>
-                  </pic:nvPicPr>
-                  <pic:blipFill>
-                    <a:blip r:embed="rId24"/>
-                    <a:stretch>
-                      <a:fillRect/>
-                    </a:stretch>
-                  </pic:blipFill>
-                  <pic:spPr>
-                    <a:xfrm>
-                      <a:off x="0" y="0"/>
-                      <a:ext cx="5303520" cy="2617832"/>
-                    </a:xfrm>
-                    <a:prstGeom prst="rect"/>
-                  </pic:spPr>
-                </pic:pic>
-              </a:graphicData>
-            </a:graphic>
-          </wp:inline>
-        </w:drawing>
-      </w:r>
-    </w:p>
-    <w:p>
-      <w:r>
-        <w:rPr>
-          <w:sz w:val="20"/>
-        </w:rPr>
-        <w:t>La comparaison entre les deux sites montre le poids relatif de chaque etablissement sur l'ensemble des indicateurs logistiques :</w:t>
-      </w:r>
-    </w:p>
-    <w:p>
-      <w:pPr>
-        <w:jc w:val="center"/>
-      </w:pPr>
-      <w:r>
-        <w:drawing>
-          <wp:inline xmlns:a="http://schemas.openxmlformats.org/drawingml/2006/main" xmlns:pic="http://schemas.openxmlformats.org/drawingml/2006/picture">
-            <wp:extent cx="5303520" cy="2377664"/>
-            <wp:docPr id="17" name="Picture 17"/>
-            <wp:cNvGraphicFramePr>
-              <a:graphicFrameLocks noChangeAspect="1"/>
-            </wp:cNvGraphicFramePr>
-            <a:graphic>
-              <a:graphicData uri="http://schemas.openxmlformats.org/drawingml/2006/picture">
-                <pic:pic>
-                  <pic:nvPicPr>
-                    <pic:cNvPr id="0" name="comparaison_sites.png"/>
-                    <pic:cNvPicPr/>
-                  </pic:nvPicPr>
-                  <pic:blipFill>
-                    <a:blip r:embed="rId25"/>
-                    <a:stretch>
-                      <a:fillRect/>
-                    </a:stretch>
-                  </pic:blipFill>
-                  <pic:spPr>
-                    <a:xfrm>
-                      <a:off x="0" y="0"/>
-                      <a:ext cx="5303520" cy="2377664"/>
-                    </a:xfrm>
-                    <a:prstGeom prst="rect"/>
-                  </pic:spPr>
-                </pic:pic>
-              </a:graphicData>
-            </a:graphic>
-          </wp:inline>
-        </w:drawing>
-      </w:r>
-    </w:p>
-    <w:p>
-      <w:r>
-        <w:rPr>
-          <w:sz w:val="20"/>
-        </w:rPr>
-        <w:t>Tableau recapitulatif de l'impact d'une crise sanitaire sur la logistique (donnees 2015) :</w:t>
-      </w:r>
-    </w:p>
-    <w:tbl>
-      <w:tblPr>
-        <w:tblStyle w:val="TableGrid"/>
-        <w:tblW w:type="auto" w:w="0"/>
-        <w:jc w:val="center"/>
-        <w:tblLook w:firstColumn="1" w:firstRow="1" w:lastColumn="0" w:lastRow="0" w:noHBand="0" w:noVBand="1" w:val="04A0"/>
-      </w:tblPr>
-      <w:tblGrid>
-        <w:gridCol w:w="1728"/>
-        <w:gridCol w:w="1728"/>
-        <w:gridCol w:w="1728"/>
-        <w:gridCol w:w="1728"/>
-        <w:gridCol w:w="1728"/>
-      </w:tblGrid>
-      <w:tr>
-        <w:tc>
-          <w:tcPr>
-            <w:tcW w:type="dxa" w:w="1728"/>
-            <w:shd w:fill="003366" w:val="clear"/>
-          </w:tcPr>
-          <w:p>
-            <w:pPr>
-              <w:jc w:val="center"/>
-            </w:pPr>
-            <w:r>
-              <w:rPr>
-                <w:b/>
-                <w:color w:val="FFFFFF"/>
-                <w:sz w:val="18"/>
-              </w:rPr>
-              <w:t>Domaine</w:t>
-            </w:r>
-          </w:p>
-        </w:tc>
-        <w:tc>
-          <w:tcPr>
-            <w:tcW w:type="dxa" w:w="1728"/>
-            <w:shd w:fill="003366" w:val="clear"/>
-          </w:tcPr>
-          <w:p>
-            <w:pPr>
-              <w:jc w:val="center"/>
-            </w:pPr>
-            <w:r>
-              <w:rPr>
-                <w:b/>
-                <w:color w:val="FFFFFF"/>
-                <w:sz w:val="18"/>
-              </w:rPr>
-              <w:t>Volume normal</w:t>
-            </w:r>
-          </w:p>
-        </w:tc>
-        <w:tc>
-          <w:tcPr>
-            <w:tcW w:type="dxa" w:w="1728"/>
-            <w:shd w:fill="003366" w:val="clear"/>
-          </w:tcPr>
-          <w:p>
-            <w:pPr>
-              <w:jc w:val="center"/>
-            </w:pPr>
-            <w:r>
-              <w:rPr>
-                <w:b/>
-                <w:color w:val="FFFFFF"/>
-                <w:sz w:val="18"/>
-              </w:rPr>
-              <w:t>Volume en crise</w:t>
-            </w:r>
-          </w:p>
-        </w:tc>
-        <w:tc>
-          <w:tcPr>
-            <w:tcW w:type="dxa" w:w="1728"/>
-            <w:shd w:fill="003366" w:val="clear"/>
-          </w:tcPr>
-          <w:p>
-            <w:pPr>
-              <w:jc w:val="center"/>
-            </w:pPr>
-            <w:r>
-              <w:rPr>
-                <w:b/>
-                <w:color w:val="FFFFFF"/>
-                <w:sz w:val="18"/>
-              </w:rPr>
-              <w:t>Ecart</w:t>
-            </w:r>
-          </w:p>
-        </w:tc>
-        <w:tc>
-          <w:tcPr>
-            <w:tcW w:type="dxa" w:w="1728"/>
-            <w:shd w:fill="003366" w:val="clear"/>
-          </w:tcPr>
-          <w:p>
-            <w:pPr>
-              <w:jc w:val="center"/>
-            </w:pPr>
-            <w:r>
-              <w:rPr>
-                <w:b/>
-                <w:color w:val="FFFFFF"/>
-                <w:sz w:val="18"/>
-              </w:rPr>
-              <w:t>Hausse</w:t>
-            </w:r>
-          </w:p>
-        </w:tc>
-      </w:tr>
-      <w:tr>
-        <w:tc>
-          <w:tcPr>
-            <w:tcW w:type="dxa" w:w="1728"/>
-          </w:tcPr>
-          <w:p>
-            <w:r>
-              <w:rPr>
-                <w:sz w:val="18"/>
-              </w:rPr>
-              <w:t>Déchets</w:t>
-            </w:r>
-          </w:p>
-        </w:tc>
-        <w:tc>
-          <w:tcPr>
-            <w:tcW w:type="dxa" w:w="1728"/>
-          </w:tcPr>
-          <w:p>
-            <w:r>
-              <w:rPr>
-                <w:sz w:val="18"/>
-              </w:rPr>
-              <w:t>5,414</w:t>
-            </w:r>
-          </w:p>
-        </w:tc>
-        <w:tc>
-          <w:tcPr>
-            <w:tcW w:type="dxa" w:w="1728"/>
-          </w:tcPr>
-          <w:p>
-            <w:r>
-              <w:rPr>
-                <w:sz w:val="18"/>
-              </w:rPr>
-              <w:t>9,204</w:t>
-            </w:r>
-          </w:p>
-        </w:tc>
-        <w:tc>
-          <w:tcPr>
-            <w:tcW w:type="dxa" w:w="1728"/>
-          </w:tcPr>
-          <w:p>
-            <w:r>
-              <w:rPr>
-                <w:sz w:val="18"/>
-              </w:rPr>
-              <w:t>+3,790</w:t>
-            </w:r>
-          </w:p>
-        </w:tc>
-        <w:tc>
-          <w:tcPr>
-            <w:tcW w:type="dxa" w:w="1728"/>
-          </w:tcPr>
-          <w:p>
-            <w:r>
-              <w:rPr>
-                <w:sz w:val="18"/>
-              </w:rPr>
-              <w:t>+70 %</w:t>
-            </w:r>
-          </w:p>
-        </w:tc>
-      </w:tr>
-      <w:tr>
-        <w:tc>
-          <w:tcPr>
-            <w:tcW w:type="dxa" w:w="1728"/>
-            <w:shd w:fill="EBF5FB" w:val="clear"/>
-          </w:tcPr>
-          <w:p>
-            <w:r>
-              <w:rPr>
-                <w:sz w:val="18"/>
-              </w:rPr>
-              <w:t>Hygiène</w:t>
-            </w:r>
-          </w:p>
-        </w:tc>
-        <w:tc>
-          <w:tcPr>
-            <w:tcW w:type="dxa" w:w="1728"/>
-            <w:shd w:fill="EBF5FB" w:val="clear"/>
-          </w:tcPr>
-          <w:p>
-            <w:r>
-              <w:rPr>
-                <w:sz w:val="18"/>
-              </w:rPr>
-              <w:t>772,881</w:t>
-            </w:r>
-          </w:p>
-        </w:tc>
-        <w:tc>
-          <w:tcPr>
-            <w:tcW w:type="dxa" w:w="1728"/>
-            <w:shd w:fill="EBF5FB" w:val="clear"/>
-          </w:tcPr>
-          <w:p>
-            <w:r>
-              <w:rPr>
-                <w:sz w:val="18"/>
-              </w:rPr>
-              <w:t>1,313,896</w:t>
-            </w:r>
-          </w:p>
-        </w:tc>
-        <w:tc>
-          <w:tcPr>
-            <w:tcW w:type="dxa" w:w="1728"/>
-            <w:shd w:fill="EBF5FB" w:val="clear"/>
-          </w:tcPr>
-          <w:p>
-            <w:r>
-              <w:rPr>
-                <w:sz w:val="18"/>
-              </w:rPr>
-              <w:t>+541,015</w:t>
-            </w:r>
-          </w:p>
-        </w:tc>
-        <w:tc>
-          <w:tcPr>
-            <w:tcW w:type="dxa" w:w="1728"/>
-            <w:shd w:fill="EBF5FB" w:val="clear"/>
-          </w:tcPr>
-          <w:p>
-            <w:r>
-              <w:rPr>
-                <w:sz w:val="18"/>
-              </w:rPr>
-              <w:t>+70 %</w:t>
-            </w:r>
-          </w:p>
-        </w:tc>
-      </w:tr>
-      <w:tr>
-        <w:tc>
-          <w:tcPr>
-            <w:tcW w:type="dxa" w:w="1728"/>
-          </w:tcPr>
-          <w:p>
-            <w:r>
-              <w:rPr>
-                <w:sz w:val="18"/>
-              </w:rPr>
-              <w:t>Lingerie</w:t>
-            </w:r>
-          </w:p>
-        </w:tc>
-        <w:tc>
-          <w:tcPr>
-            <w:tcW w:type="dxa" w:w="1728"/>
-          </w:tcPr>
-          <w:p>
-            <w:r>
-              <w:rPr>
-                <w:sz w:val="18"/>
-              </w:rPr>
-              <w:t>3,277,768</w:t>
-            </w:r>
-          </w:p>
-        </w:tc>
-        <w:tc>
-          <w:tcPr>
-            <w:tcW w:type="dxa" w:w="1728"/>
-          </w:tcPr>
-          <w:p>
-            <w:r>
-              <w:rPr>
-                <w:sz w:val="18"/>
-              </w:rPr>
-              <w:t>5,572,193</w:t>
-            </w:r>
-          </w:p>
-        </w:tc>
-        <w:tc>
-          <w:tcPr>
-            <w:tcW w:type="dxa" w:w="1728"/>
-          </w:tcPr>
-          <w:p>
-            <w:r>
-              <w:rPr>
-                <w:sz w:val="18"/>
-              </w:rPr>
-              <w:t>+2,294,425</w:t>
-            </w:r>
-          </w:p>
-        </w:tc>
-        <w:tc>
-          <w:tcPr>
-            <w:tcW w:type="dxa" w:w="1728"/>
-          </w:tcPr>
-          <w:p>
-            <w:r>
-              <w:rPr>
-                <w:sz w:val="18"/>
-              </w:rPr>
-              <w:t>+70 %</w:t>
-            </w:r>
-          </w:p>
-        </w:tc>
-      </w:tr>
-      <w:tr>
-        <w:tc>
-          <w:tcPr>
-            <w:tcW w:type="dxa" w:w="1728"/>
-            <w:shd w:fill="EBF5FB" w:val="clear"/>
-          </w:tcPr>
-          <w:p>
-            <w:r>
-              <w:rPr>
-                <w:sz w:val="18"/>
-              </w:rPr>
-              <w:t>Magasin</w:t>
-            </w:r>
-          </w:p>
-        </w:tc>
-        <w:tc>
-          <w:tcPr>
-            <w:tcW w:type="dxa" w:w="1728"/>
-            <w:shd w:fill="EBF5FB" w:val="clear"/>
-          </w:tcPr>
-          <w:p>
-            <w:r>
-              <w:rPr>
-                <w:sz w:val="18"/>
-              </w:rPr>
-              <w:t>845</w:t>
-            </w:r>
-          </w:p>
-        </w:tc>
-        <w:tc>
-          <w:tcPr>
-            <w:tcW w:type="dxa" w:w="1728"/>
-            <w:shd w:fill="EBF5FB" w:val="clear"/>
-          </w:tcPr>
-          <w:p>
-            <w:r>
-              <w:rPr>
-                <w:sz w:val="18"/>
-              </w:rPr>
-              <w:t>1,544</w:t>
-            </w:r>
-          </w:p>
-        </w:tc>
-        <w:tc>
-          <w:tcPr>
-            <w:tcW w:type="dxa" w:w="1728"/>
-            <w:shd w:fill="EBF5FB" w:val="clear"/>
-          </w:tcPr>
-          <w:p>
-            <w:r>
-              <w:rPr>
-                <w:sz w:val="18"/>
-              </w:rPr>
-              <w:t>+699</w:t>
-            </w:r>
-          </w:p>
-        </w:tc>
-        <w:tc>
-          <w:tcPr>
-            <w:tcW w:type="dxa" w:w="1728"/>
-            <w:shd w:fill="EBF5FB" w:val="clear"/>
-          </w:tcPr>
-          <w:p>
-            <w:r>
-              <w:rPr>
-                <w:sz w:val="18"/>
-              </w:rPr>
-              <w:t>+70 %</w:t>
-            </w:r>
-          </w:p>
-        </w:tc>
-      </w:tr>
-      <w:tr>
-        <w:tc>
-          <w:tcPr>
-            <w:tcW w:type="dxa" w:w="1728"/>
-          </w:tcPr>
-          <w:p>
-            <w:r>
-              <w:rPr>
-                <w:sz w:val="18"/>
-              </w:rPr>
-              <w:t>Restauration</w:t>
-            </w:r>
-          </w:p>
-        </w:tc>
-        <w:tc>
-          <w:tcPr>
-            <w:tcW w:type="dxa" w:w="1728"/>
-          </w:tcPr>
-          <w:p>
-            <w:r>
-              <w:rPr>
-                <w:sz w:val="18"/>
-              </w:rPr>
-              <w:t>3,230,189</w:t>
-            </w:r>
-          </w:p>
-        </w:tc>
-        <w:tc>
-          <w:tcPr>
-            <w:tcW w:type="dxa" w:w="1728"/>
-          </w:tcPr>
-          <w:p>
-            <w:r>
-              <w:rPr>
-                <w:sz w:val="18"/>
-              </w:rPr>
-              <w:t>5,491,298</w:t>
-            </w:r>
-          </w:p>
-        </w:tc>
-        <w:tc>
-          <w:tcPr>
-            <w:tcW w:type="dxa" w:w="1728"/>
-          </w:tcPr>
-          <w:p>
-            <w:r>
-              <w:rPr>
-                <w:sz w:val="18"/>
-              </w:rPr>
-              <w:t>+2,261,109</w:t>
-            </w:r>
-          </w:p>
-        </w:tc>
-        <w:tc>
-          <w:tcPr>
-            <w:tcW w:type="dxa" w:w="1728"/>
-          </w:tcPr>
-          <w:p>
-            <w:r>
-              <w:rPr>
-                <w:sz w:val="18"/>
-              </w:rPr>
-              <w:t>+70 %</w:t>
-            </w:r>
-          </w:p>
-        </w:tc>
-      </w:tr>
-      <w:tr>
-        <w:tc>
-          <w:tcPr>
-            <w:tcW w:type="dxa" w:w="1728"/>
-            <w:shd w:fill="EBF5FB" w:val="clear"/>
-          </w:tcPr>
-          <w:p>
-            <w:r>
-              <w:rPr>
-                <w:sz w:val="18"/>
-              </w:rPr>
-              <w:t>Vaguemestre</w:t>
-            </w:r>
-          </w:p>
-        </w:tc>
-        <w:tc>
-          <w:tcPr>
-            <w:tcW w:type="dxa" w:w="1728"/>
-            <w:shd w:fill="EBF5FB" w:val="clear"/>
-          </w:tcPr>
-          <w:p>
-            <w:r>
-              <w:rPr>
-                <w:sz w:val="18"/>
-              </w:rPr>
-              <w:t>1,270,526</w:t>
-            </w:r>
-          </w:p>
-        </w:tc>
-        <w:tc>
-          <w:tcPr>
-            <w:tcW w:type="dxa" w:w="1728"/>
-            <w:shd w:fill="EBF5FB" w:val="clear"/>
-          </w:tcPr>
-          <w:p>
-            <w:r>
-              <w:rPr>
-                <w:sz w:val="18"/>
-              </w:rPr>
-              <w:t>2,159,787</w:t>
-            </w:r>
-          </w:p>
-        </w:tc>
-        <w:tc>
-          <w:tcPr>
-            <w:tcW w:type="dxa" w:w="1728"/>
-            <w:shd w:fill="EBF5FB" w:val="clear"/>
-          </w:tcPr>
-          <w:p>
-            <w:r>
-              <w:rPr>
-                <w:sz w:val="18"/>
-              </w:rPr>
-              <w:t>+889,261</w:t>
-            </w:r>
-          </w:p>
-        </w:tc>
-        <w:tc>
-          <w:tcPr>
-            <w:tcW w:type="dxa" w:w="1728"/>
-            <w:shd w:fill="EBF5FB" w:val="clear"/>
-          </w:tcPr>
-          <w:p>
-            <w:r>
-              <w:rPr>
-                <w:sz w:val="18"/>
-              </w:rPr>
-              <w:t>+70 %</w:t>
-            </w:r>
-          </w:p>
-        </w:tc>
-      </w:tr>
-    </w:tbl>
-    <w:p/>
-    <w:p>
-      <w:r>
-        <w:rPr>
-          <w:sz w:val="20"/>
-        </w:rPr>
-        <w:t>Repartition par site (donnees 2015, situation normale) :</w:t>
+        <w:t>Tableau recapitulatif (donnees 2015) :</w:t>
       </w:r>
     </w:p>
     <w:tbl>
@@ -2399,7 +366,7 @@
                 <w:color w:val="FFFFFF"/>
                 <w:sz w:val="18"/>
               </w:rPr>
-              <w:t>Domaine</w:t>
+              <w:t>Indicateur</w:t>
             </w:r>
           </w:p>
         </w:tc>
@@ -2418,7 +385,7 @@
                 <w:color w:val="FFFFFF"/>
                 <w:sz w:val="18"/>
               </w:rPr>
-              <w:t>Pitie-Salpetriere (PLF)</w:t>
+              <w:t>Normal</w:t>
             </w:r>
           </w:p>
         </w:tc>
@@ -2437,7 +404,7 @@
                 <w:color w:val="FFFFFF"/>
                 <w:sz w:val="18"/>
               </w:rPr>
-              <w:t>Charles Foix (CFX)</w:t>
+              <w:t>Crise</w:t>
             </w:r>
           </w:p>
         </w:tc>
@@ -2456,7 +423,7 @@
                 <w:color w:val="FFFFFF"/>
                 <w:sz w:val="18"/>
               </w:rPr>
-              <w:t>Total</w:t>
+              <w:t>Ecart</w:t>
             </w:r>
           </w:p>
         </w:tc>
@@ -2484,20 +451,7 @@
               <w:rPr>
                 <w:sz w:val="18"/>
               </w:rPr>
-              <w:t>4,632</w:t>
-            </w:r>
-          </w:p>
-        </w:tc>
-        <w:tc>
-          <w:tcPr>
-            <w:tcW w:type="dxa" w:w="2160"/>
-          </w:tcPr>
-          <w:p>
-            <w:r>
-              <w:rPr>
-                <w:sz w:val="18"/>
-              </w:rPr>
-              <w:t>781</w:t>
+              <w:t>5,414</w:t>
             </w:r>
           </w:p>
         </w:tc>
@@ -2511,6 +465,19 @@
                 <w:sz w:val="18"/>
               </w:rPr>
               <w:t>5,414</w:t>
+            </w:r>
+          </w:p>
+        </w:tc>
+        <w:tc>
+          <w:tcPr>
+            <w:tcW w:type="dxa" w:w="2160"/>
+          </w:tcPr>
+          <w:p>
+            <w:r>
+              <w:rPr>
+                <w:sz w:val="18"/>
+              </w:rPr>
+              <w:t>+0</w:t>
             </w:r>
           </w:p>
         </w:tc>
@@ -2540,21 +507,7 @@
               <w:rPr>
                 <w:sz w:val="18"/>
               </w:rPr>
-              <w:t>548,197</w:t>
-            </w:r>
-          </w:p>
-        </w:tc>
-        <w:tc>
-          <w:tcPr>
-            <w:tcW w:type="dxa" w:w="2160"/>
-            <w:shd w:fill="EBF5FB" w:val="clear"/>
-          </w:tcPr>
-          <w:p>
-            <w:r>
-              <w:rPr>
-                <w:sz w:val="18"/>
-              </w:rPr>
-              <w:t>224,684</w:t>
+              <w:t>772,881</w:t>
             </w:r>
           </w:p>
         </w:tc>
@@ -2569,6 +522,20 @@
                 <w:sz w:val="18"/>
               </w:rPr>
               <w:t>772,881</w:t>
+            </w:r>
+          </w:p>
+        </w:tc>
+        <w:tc>
+          <w:tcPr>
+            <w:tcW w:type="dxa" w:w="2160"/>
+            <w:shd w:fill="EBF5FB" w:val="clear"/>
+          </w:tcPr>
+          <w:p>
+            <w:r>
+              <w:rPr>
+                <w:sz w:val="18"/>
+              </w:rPr>
+              <w:t>+0</w:t>
             </w:r>
           </w:p>
         </w:tc>
@@ -2596,7 +563,7 @@
               <w:rPr>
                 <w:sz w:val="18"/>
               </w:rPr>
-              <w:t>2,701,955</w:t>
+              <w:t>3,277,768</w:t>
             </w:r>
           </w:p>
         </w:tc>
@@ -2609,7 +576,7 @@
               <w:rPr>
                 <w:sz w:val="18"/>
               </w:rPr>
-              <w:t>575,813</w:t>
+              <w:t>3,277,764</w:t>
             </w:r>
           </w:p>
         </w:tc>
@@ -2622,7 +589,7 @@
               <w:rPr>
                 <w:sz w:val="18"/>
               </w:rPr>
-              <w:t>3,277,768</w:t>
+              <w:t>-4</w:t>
             </w:r>
           </w:p>
         </w:tc>
@@ -2652,7 +619,7 @@
               <w:rPr>
                 <w:sz w:val="18"/>
               </w:rPr>
-              <w:t>699</w:t>
+              <w:t>845</w:t>
             </w:r>
           </w:p>
         </w:tc>
@@ -2666,7 +633,7 @@
               <w:rPr>
                 <w:sz w:val="18"/>
               </w:rPr>
-              <w:t>146</w:t>
+              <w:t>844</w:t>
             </w:r>
           </w:p>
         </w:tc>
@@ -2680,7 +647,7 @@
               <w:rPr>
                 <w:sz w:val="18"/>
               </w:rPr>
-              <w:t>845</w:t>
+              <w:t>-1</w:t>
             </w:r>
           </w:p>
         </w:tc>
@@ -2708,7 +675,7 @@
               <w:rPr>
                 <w:sz w:val="18"/>
               </w:rPr>
-              <w:t>2,004,921</w:t>
+              <w:t>3,230,189</w:t>
             </w:r>
           </w:p>
         </w:tc>
@@ -2721,7 +688,7 @@
               <w:rPr>
                 <w:sz w:val="18"/>
               </w:rPr>
-              <w:t>1,225,268</w:t>
+              <w:t>3,230,186</w:t>
             </w:r>
           </w:p>
         </w:tc>
@@ -2734,7 +701,7 @@
               <w:rPr>
                 <w:sz w:val="18"/>
               </w:rPr>
-              <w:t>3,230,189</w:t>
+              <w:t>-3</w:t>
             </w:r>
           </w:p>
         </w:tc>
@@ -2764,7 +731,7 @@
               <w:rPr>
                 <w:sz w:val="18"/>
               </w:rPr>
-              <w:t>1,226,548</w:t>
+              <w:t>1,270,526</w:t>
             </w:r>
           </w:p>
         </w:tc>
@@ -2778,7 +745,7 @@
               <w:rPr>
                 <w:sz w:val="18"/>
               </w:rPr>
-              <w:t>43,978</w:t>
+              <w:t>1,270,524</w:t>
             </w:r>
           </w:p>
         </w:tc>
@@ -2792,7 +759,7 @@
               <w:rPr>
                 <w:sz w:val="18"/>
               </w:rPr>
-              <w:t>1,270,526</w:t>
+              <w:t>-2</w:t>
             </w:r>
           </w:p>
         </w:tc>
@@ -2800,14 +767,61 @@
     </w:tbl>
     <w:p/>
     <w:p>
+      <w:r>
+        <w:rPr>
+          <w:sz w:val="20"/>
+        </w:rPr>
+        <w:t>Profil saisonnier moyen :</w:t>
+      </w:r>
+    </w:p>
+    <w:p>
       <w:pPr>
-        <w:pStyle w:val="Heading3"/>
+        <w:jc w:val="center"/>
+      </w:pPr>
+      <w:r>
+        <w:drawing>
+          <wp:inline xmlns:a="http://schemas.openxmlformats.org/drawingml/2006/main" xmlns:pic="http://schemas.openxmlformats.org/drawingml/2006/picture">
+            <wp:extent cx="4114800" cy="1761996"/>
+            <wp:docPr id="2" name="Picture 2"/>
+            <wp:cNvGraphicFramePr>
+              <a:graphicFrameLocks noChangeAspect="1"/>
+            </wp:cNvGraphicFramePr>
+            <a:graphic>
+              <a:graphicData uri="http://schemas.openxmlformats.org/drawingml/2006/picture">
+                <pic:pic>
+                  <pic:nvPicPr>
+                    <pic:cNvPr id="0" name="logistique_saisonnalite.png"/>
+                    <pic:cNvPicPr/>
+                  </pic:nvPicPr>
+                  <pic:blipFill>
+                    <a:blip r:embed="rId10"/>
+                    <a:stretch>
+                      <a:fillRect/>
+                    </a:stretch>
+                  </pic:blipFill>
+                  <pic:spPr>
+                    <a:xfrm>
+                      <a:off x="0" y="0"/>
+                      <a:ext cx="4114800" cy="1761996"/>
+                    </a:xfrm>
+                    <a:prstGeom prst="rect"/>
+                  </pic:spPr>
+                </pic:pic>
+              </a:graphicData>
+            </a:graphic>
+          </wp:inline>
+        </w:drawing>
+      </w:r>
+    </w:p>
+    <w:p>
+      <w:pPr>
+        <w:pStyle w:val="Heading2"/>
       </w:pPr>
       <w:r>
         <w:rPr>
           <w:color w:val="003366"/>
         </w:rPr>
-        <w:t>Plan d'action prioritaire -- Logistique</w:t>
+        <w:t>Plan d'action prioritaire</w:t>
       </w:r>
     </w:p>
     <w:tbl>
@@ -2825,7 +839,7 @@
       <w:tr>
         <w:tc>
           <w:tcPr>
-            <w:tcW w:type="dxa" w:w="1417"/>
+            <w:tcW w:type="dxa" w:w="1134"/>
             <w:shd w:fill="003366" w:val="clear"/>
           </w:tcPr>
           <w:p>
@@ -2844,7 +858,7 @@
         </w:tc>
         <w:tc>
           <w:tcPr>
-            <w:tcW w:type="dxa" w:w="5669"/>
+            <w:tcW w:type="dxa" w:w="5102"/>
             <w:shd w:fill="003366" w:val="clear"/>
           </w:tcPr>
           <w:p>
@@ -2863,7 +877,7 @@
         </w:tc>
         <w:tc>
           <w:tcPr>
-            <w:tcW w:type="dxa" w:w="2551"/>
+            <w:tcW w:type="dxa" w:w="2268"/>
             <w:shd w:fill="003366" w:val="clear"/>
           </w:tcPr>
           <w:p>
@@ -2884,7 +898,7 @@
       <w:tr>
         <w:tc>
           <w:tcPr>
-            <w:tcW w:type="dxa" w:w="1417"/>
+            <w:tcW w:type="dxa" w:w="1134"/>
           </w:tcPr>
           <w:p>
             <w:r>
@@ -2897,27 +911,27 @@
         </w:tc>
         <w:tc>
           <w:tcPr>
-            <w:tcW w:type="dxa" w:w="5669"/>
+            <w:tcW w:type="dxa" w:w="5102"/>
           </w:tcPr>
           <w:p>
             <w:r>
               <w:rPr>
                 <w:sz w:val="18"/>
               </w:rPr>
-              <w:t>Constituer un stock strategique d'EPI et de consommables (30 jours)</w:t>
+              <w:t>Stock strategique EPI et consommables (30 jours)</w:t>
             </w:r>
           </w:p>
         </w:tc>
         <w:tc>
           <w:tcPr>
-            <w:tcW w:type="dxa" w:w="2551"/>
+            <w:tcW w:type="dxa" w:w="2268"/>
           </w:tcPr>
           <w:p>
             <w:r>
               <w:rPr>
                 <w:sz w:val="18"/>
               </w:rPr>
-              <w:t>Direction des Achats</w:t>
+              <w:t>Dir. Achats</w:t>
             </w:r>
           </w:p>
         </w:tc>
@@ -2925,7 +939,7 @@
       <w:tr>
         <w:tc>
           <w:tcPr>
-            <w:tcW w:type="dxa" w:w="1417"/>
+            <w:tcW w:type="dxa" w:w="1134"/>
             <w:shd w:fill="EBF5FB" w:val="clear"/>
           </w:tcPr>
           <w:p>
@@ -2939,7 +953,7 @@
         </w:tc>
         <w:tc>
           <w:tcPr>
-            <w:tcW w:type="dxa" w:w="5669"/>
+            <w:tcW w:type="dxa" w:w="5102"/>
             <w:shd w:fill="EBF5FB" w:val="clear"/>
           </w:tcPr>
           <w:p>
@@ -2947,13 +961,13 @@
               <w:rPr>
                 <w:sz w:val="18"/>
               </w:rPr>
-              <w:t>Negocier des conventions avec prestataires de secours (restauration, linge, dechets)</w:t>
+              <w:t>Conventions prestataires de secours (restauration, linge)</w:t>
             </w:r>
           </w:p>
         </w:tc>
         <w:tc>
           <w:tcPr>
-            <w:tcW w:type="dxa" w:w="2551"/>
+            <w:tcW w:type="dxa" w:w="2268"/>
             <w:shd w:fill="EBF5FB" w:val="clear"/>
           </w:tcPr>
           <w:p>
@@ -2961,7 +975,7 @@
               <w:rPr>
                 <w:sz w:val="18"/>
               </w:rPr>
-              <w:t>Direction Logistique</w:t>
+              <w:t>Dir. Logistique</w:t>
             </w:r>
           </w:p>
         </w:tc>
@@ -2969,7 +983,7 @@
       <w:tr>
         <w:tc>
           <w:tcPr>
-            <w:tcW w:type="dxa" w:w="1417"/>
+            <w:tcW w:type="dxa" w:w="1134"/>
           </w:tcPr>
           <w:p>
             <w:r>
@@ -2982,20 +996,20 @@
         </w:tc>
         <w:tc>
           <w:tcPr>
-            <w:tcW w:type="dxa" w:w="5669"/>
+            <w:tcW w:type="dxa" w:w="5102"/>
           </w:tcPr>
           <w:p>
             <w:r>
               <w:rPr>
                 <w:sz w:val="18"/>
               </w:rPr>
-              <w:t>Definir un protocole de bionettoyage de niveau crise</w:t>
+              <w:t>Protocole bionettoyage niveau crise</w:t>
             </w:r>
           </w:p>
         </w:tc>
         <w:tc>
           <w:tcPr>
-            <w:tcW w:type="dxa" w:w="2551"/>
+            <w:tcW w:type="dxa" w:w="2268"/>
           </w:tcPr>
           <w:p>
             <w:r>
@@ -3010,92 +1024,7 @@
       <w:tr>
         <w:tc>
           <w:tcPr>
-            <w:tcW w:type="dxa" w:w="1417"/>
-            <w:shd w:fill="EBF5FB" w:val="clear"/>
-          </w:tcPr>
-          <w:p>
-            <w:r>
-              <w:rPr>
-                <w:sz w:val="18"/>
-              </w:rPr>
-              <w:t>HAUTE</w:t>
-            </w:r>
-          </w:p>
-        </w:tc>
-        <w:tc>
-          <w:tcPr>
-            <w:tcW w:type="dxa" w:w="5669"/>
-            <w:shd w:fill="EBF5FB" w:val="clear"/>
-          </w:tcPr>
-          <w:p>
-            <w:r>
-              <w:rPr>
-                <w:sz w:val="18"/>
-              </w:rPr>
-              <w:t>Augmenter les capacites de stockage DASRI</w:t>
-            </w:r>
-          </w:p>
-        </w:tc>
-        <w:tc>
-          <w:tcPr>
-            <w:tcW w:type="dxa" w:w="2551"/>
-            <w:shd w:fill="EBF5FB" w:val="clear"/>
-          </w:tcPr>
-          <w:p>
-            <w:r>
-              <w:rPr>
-                <w:sz w:val="18"/>
-              </w:rPr>
-              <w:t>Services Techniques</w:t>
-            </w:r>
-          </w:p>
-        </w:tc>
-      </w:tr>
-      <w:tr>
-        <w:tc>
-          <w:tcPr>
-            <w:tcW w:type="dxa" w:w="1417"/>
-          </w:tcPr>
-          <w:p>
-            <w:r>
-              <w:rPr>
-                <w:sz w:val="18"/>
-              </w:rPr>
-              <w:t>MOYENNE</w:t>
-            </w:r>
-          </w:p>
-        </w:tc>
-        <w:tc>
-          <w:tcPr>
-            <w:tcW w:type="dxa" w:w="5669"/>
-          </w:tcPr>
-          <w:p>
-            <w:r>
-              <w:rPr>
-                <w:sz w:val="18"/>
-              </w:rPr>
-              <w:t>Mettre en place un systeme d'alerte de reapprovisionnement automatique</w:t>
-            </w:r>
-          </w:p>
-        </w:tc>
-        <w:tc>
-          <w:tcPr>
-            <w:tcW w:type="dxa" w:w="2551"/>
-          </w:tcPr>
-          <w:p>
-            <w:r>
-              <w:rPr>
-                <w:sz w:val="18"/>
-              </w:rPr>
-              <w:t>Pharmacie / Magasin</w:t>
-            </w:r>
-          </w:p>
-        </w:tc>
-      </w:tr>
-      <w:tr>
-        <w:tc>
-          <w:tcPr>
-            <w:tcW w:type="dxa" w:w="1417"/>
+            <w:tcW w:type="dxa" w:w="1134"/>
             <w:shd w:fill="EBF5FB" w:val="clear"/>
           </w:tcPr>
           <w:p>
@@ -3109,7 +1038,7 @@
         </w:tc>
         <w:tc>
           <w:tcPr>
-            <w:tcW w:type="dxa" w:w="5669"/>
+            <w:tcW w:type="dxa" w:w="5102"/>
             <w:shd w:fill="EBF5FB" w:val="clear"/>
           </w:tcPr>
           <w:p>
@@ -3117,13 +1046,13 @@
               <w:rPr>
                 <w:sz w:val="18"/>
               </w:rPr>
-              <w:t>Former le personnel logistique aux procedures de crise</w:t>
+              <w:t>Systeme d'alerte reapprovisionnement</w:t>
             </w:r>
           </w:p>
         </w:tc>
         <w:tc>
           <w:tcPr>
-            <w:tcW w:type="dxa" w:w="2551"/>
+            <w:tcW w:type="dxa" w:w="2268"/>
             <w:shd w:fill="EBF5FB" w:val="clear"/>
           </w:tcPr>
           <w:p>
@@ -3131,7 +1060,7 @@
               <w:rPr>
                 <w:sz w:val="18"/>
               </w:rPr>
-              <w:t>DRH / Formation Continue</w:t>
+              <w:t>Magasin</w:t>
             </w:r>
           </w:p>
         </w:tc>
@@ -3139,49 +1068,7 @@
       <w:tr>
         <w:tc>
           <w:tcPr>
-            <w:tcW w:type="dxa" w:w="1417"/>
-          </w:tcPr>
-          <w:p>
-            <w:r>
-              <w:rPr>
-                <w:sz w:val="18"/>
-              </w:rPr>
-              <w:t>MOYENNE</w:t>
-            </w:r>
-          </w:p>
-        </w:tc>
-        <w:tc>
-          <w:tcPr>
-            <w:tcW w:type="dxa" w:w="5669"/>
-          </w:tcPr>
-          <w:p>
-            <w:r>
-              <w:rPr>
-                <w:sz w:val="18"/>
-              </w:rPr>
-              <w:t>Prevoir des menus simplifies activables en 48h</w:t>
-            </w:r>
-          </w:p>
-        </w:tc>
-        <w:tc>
-          <w:tcPr>
-            <w:tcW w:type="dxa" w:w="2551"/>
-          </w:tcPr>
-          <w:p>
-            <w:r>
-              <w:rPr>
-                <w:sz w:val="18"/>
-              </w:rPr>
-              <w:t>Service Restauration</w:t>
-            </w:r>
-          </w:p>
-        </w:tc>
-      </w:tr>
-      <w:tr>
-        <w:tc>
-          <w:tcPr>
-            <w:tcW w:type="dxa" w:w="1417"/>
-            <w:shd w:fill="EBF5FB" w:val="clear"/>
+            <w:tcW w:type="dxa" w:w="1134"/>
           </w:tcPr>
           <w:p>
             <w:r>
@@ -3194,70 +1081,27 @@
         </w:tc>
         <w:tc>
           <w:tcPr>
-            <w:tcW w:type="dxa" w:w="5669"/>
-            <w:shd w:fill="EBF5FB" w:val="clear"/>
+            <w:tcW w:type="dxa" w:w="5102"/>
           </w:tcPr>
           <w:p>
             <w:r>
               <w:rPr>
                 <w:sz w:val="18"/>
               </w:rPr>
-              <w:t>Dematerialiser le courrier administratif</w:t>
+              <w:t>Dematerialisation courrier administratif</w:t>
             </w:r>
           </w:p>
         </w:tc>
         <w:tc>
           <w:tcPr>
-            <w:tcW w:type="dxa" w:w="2551"/>
-            <w:shd w:fill="EBF5FB" w:val="clear"/>
+            <w:tcW w:type="dxa" w:w="2268"/>
           </w:tcPr>
           <w:p>
             <w:r>
               <w:rPr>
                 <w:sz w:val="18"/>
               </w:rPr>
-              <w:t>Direction des Systemes d'Information</w:t>
-            </w:r>
-          </w:p>
-        </w:tc>
-      </w:tr>
-      <w:tr>
-        <w:tc>
-          <w:tcPr>
-            <w:tcW w:type="dxa" w:w="1417"/>
-          </w:tcPr>
-          <w:p>
-            <w:r>
-              <w:rPr>
-                <w:sz w:val="18"/>
-              </w:rPr>
-              <w:t>BASSE</w:t>
-            </w:r>
-          </w:p>
-        </w:tc>
-        <w:tc>
-          <w:tcPr>
-            <w:tcW w:type="dxa" w:w="5669"/>
-          </w:tcPr>
-          <w:p>
-            <w:r>
-              <w:rPr>
-                <w:sz w:val="18"/>
-              </w:rPr>
-              <w:t>Reduire la frequence d'entretien des zones non-critiques en crise</w:t>
-            </w:r>
-          </w:p>
-        </w:tc>
-        <w:tc>
-          <w:tcPr>
-            <w:tcW w:type="dxa" w:w="2551"/>
-          </w:tcPr>
-          <w:p>
-            <w:r>
-              <w:rPr>
-                <w:sz w:val="18"/>
-              </w:rPr>
-              <w:t>Direction Logistique</w:t>
+              <w:t>DSI</w:t>
             </w:r>
           </w:p>
         </w:tc>
@@ -3276,7 +1120,302 @@
         <w:rPr>
           <w:color w:val="003366"/>
         </w:rPr>
-        <w:t>2. Activite et services</w:t>
+        <w:t>2. Patients</w:t>
+      </w:r>
+    </w:p>
+    <w:p>
+      <w:r>
+        <w:rPr>
+          <w:sz w:val="20"/>
+        </w:rPr>
+        <w:t>Cette section analyse le profil des patients, les urgences et les causes d'hospitalisation. En crise sanitaire, l'afflux aux urgences et les hospitalisations augmentent significativement.</w:t>
+      </w:r>
+    </w:p>
+    <w:p>
+      <w:pPr>
+        <w:pStyle w:val="Heading2"/>
+      </w:pPr>
+      <w:r>
+        <w:rPr>
+          <w:color w:val="003366"/>
+        </w:rPr>
+        <w:t>2.1 Urgences</w:t>
+      </w:r>
+    </w:p>
+    <w:p>
+      <w:pPr>
+        <w:jc w:val="center"/>
+      </w:pPr>
+      <w:r>
+        <w:drawing>
+          <wp:inline xmlns:a="http://schemas.openxmlformats.org/drawingml/2006/main" xmlns:pic="http://schemas.openxmlformats.org/drawingml/2006/picture">
+            <wp:extent cx="4114800" cy="2020940"/>
+            <wp:docPr id="3" name="Picture 3"/>
+            <wp:cNvGraphicFramePr>
+              <a:graphicFrameLocks noChangeAspect="1"/>
+            </wp:cNvGraphicFramePr>
+            <a:graphic>
+              <a:graphicData uri="http://schemas.openxmlformats.org/drawingml/2006/picture">
+                <pic:pic>
+                  <pic:nvPicPr>
+                    <pic:cNvPr id="0" name="patients_urgences.png"/>
+                    <pic:cNvPicPr/>
+                  </pic:nvPicPr>
+                  <pic:blipFill>
+                    <a:blip r:embed="rId11"/>
+                    <a:stretch>
+                      <a:fillRect/>
+                    </a:stretch>
+                  </pic:blipFill>
+                  <pic:spPr>
+                    <a:xfrm>
+                      <a:off x="0" y="0"/>
+                      <a:ext cx="4114800" cy="2020940"/>
+                    </a:xfrm>
+                    <a:prstGeom prst="rect"/>
+                  </pic:spPr>
+                </pic:pic>
+              </a:graphicData>
+            </a:graphic>
+          </wp:inline>
+        </w:drawing>
+      </w:r>
+    </w:p>
+    <w:p>
+      <w:pPr>
+        <w:pStyle w:val="Heading2"/>
+      </w:pPr>
+      <w:r>
+        <w:rPr>
+          <w:color w:val="003366"/>
+        </w:rPr>
+        <w:t>2.2 Profil des patients</w:t>
+      </w:r>
+    </w:p>
+    <w:p>
+      <w:pPr>
+        <w:jc w:val="center"/>
+      </w:pPr>
+      <w:r>
+        <w:drawing>
+          <wp:inline xmlns:a="http://schemas.openxmlformats.org/drawingml/2006/main" xmlns:pic="http://schemas.openxmlformats.org/drawingml/2006/picture">
+            <wp:extent cx="5029200" cy="2043878"/>
+            <wp:docPr id="4" name="Picture 4"/>
+            <wp:cNvGraphicFramePr>
+              <a:graphicFrameLocks noChangeAspect="1"/>
+            </wp:cNvGraphicFramePr>
+            <a:graphic>
+              <a:graphicData uri="http://schemas.openxmlformats.org/drawingml/2006/picture">
+                <pic:pic>
+                  <pic:nvPicPr>
+                    <pic:cNvPr id="0" name="patients_profil.png"/>
+                    <pic:cNvPicPr/>
+                  </pic:nvPicPr>
+                  <pic:blipFill>
+                    <a:blip r:embed="rId12"/>
+                    <a:stretch>
+                      <a:fillRect/>
+                    </a:stretch>
+                  </pic:blipFill>
+                  <pic:spPr>
+                    <a:xfrm>
+                      <a:off x="0" y="0"/>
+                      <a:ext cx="5029200" cy="2043878"/>
+                    </a:xfrm>
+                    <a:prstGeom prst="rect"/>
+                  </pic:spPr>
+                </pic:pic>
+              </a:graphicData>
+            </a:graphic>
+          </wp:inline>
+        </w:drawing>
+      </w:r>
+    </w:p>
+    <w:p>
+      <w:pPr>
+        <w:pStyle w:val="Heading2"/>
+      </w:pPr>
+      <w:r>
+        <w:rPr>
+          <w:color w:val="003366"/>
+        </w:rPr>
+        <w:t>2.3 Origine geographique</w:t>
+      </w:r>
+    </w:p>
+    <w:p>
+      <w:pPr>
+        <w:jc w:val="center"/>
+      </w:pPr>
+      <w:r>
+        <w:drawing>
+          <wp:inline xmlns:a="http://schemas.openxmlformats.org/drawingml/2006/main" xmlns:pic="http://schemas.openxmlformats.org/drawingml/2006/picture">
+            <wp:extent cx="4572000" cy="1991254"/>
+            <wp:docPr id="5" name="Picture 5"/>
+            <wp:cNvGraphicFramePr>
+              <a:graphicFrameLocks noChangeAspect="1"/>
+            </wp:cNvGraphicFramePr>
+            <a:graphic>
+              <a:graphicData uri="http://schemas.openxmlformats.org/drawingml/2006/picture">
+                <pic:pic>
+                  <pic:nvPicPr>
+                    <pic:cNvPr id="0" name="patients_origine.png"/>
+                    <pic:cNvPicPr/>
+                  </pic:nvPicPr>
+                  <pic:blipFill>
+                    <a:blip r:embed="rId13"/>
+                    <a:stretch>
+                      <a:fillRect/>
+                    </a:stretch>
+                  </pic:blipFill>
+                  <pic:spPr>
+                    <a:xfrm>
+                      <a:off x="0" y="0"/>
+                      <a:ext cx="4572000" cy="1991254"/>
+                    </a:xfrm>
+                    <a:prstGeom prst="rect"/>
+                  </pic:spPr>
+                </pic:pic>
+              </a:graphicData>
+            </a:graphic>
+          </wp:inline>
+        </w:drawing>
+      </w:r>
+    </w:p>
+    <w:p>
+      <w:pPr>
+        <w:pStyle w:val="Heading2"/>
+      </w:pPr>
+      <w:r>
+        <w:rPr>
+          <w:color w:val="003366"/>
+        </w:rPr>
+        <w:t>2.4 Causes d'hospitalisation</w:t>
+      </w:r>
+    </w:p>
+    <w:p>
+      <w:pPr>
+        <w:jc w:val="center"/>
+      </w:pPr>
+      <w:r>
+        <w:drawing>
+          <wp:inline xmlns:a="http://schemas.openxmlformats.org/drawingml/2006/main" xmlns:pic="http://schemas.openxmlformats.org/drawingml/2006/picture">
+            <wp:extent cx="4114800" cy="2019171"/>
+            <wp:docPr id="6" name="Picture 6"/>
+            <wp:cNvGraphicFramePr>
+              <a:graphicFrameLocks noChangeAspect="1"/>
+            </wp:cNvGraphicFramePr>
+            <a:graphic>
+              <a:graphicData uri="http://schemas.openxmlformats.org/drawingml/2006/picture">
+                <pic:pic>
+                  <pic:nvPicPr>
+                    <pic:cNvPr id="0" name="patients_pathologies.png"/>
+                    <pic:cNvPicPr/>
+                  </pic:nvPicPr>
+                  <pic:blipFill>
+                    <a:blip r:embed="rId14"/>
+                    <a:stretch>
+                      <a:fillRect/>
+                    </a:stretch>
+                  </pic:blipFill>
+                  <pic:spPr>
+                    <a:xfrm>
+                      <a:off x="0" y="0"/>
+                      <a:ext cx="4114800" cy="2019171"/>
+                    </a:xfrm>
+                    <a:prstGeom prst="rect"/>
+                  </pic:spPr>
+                </pic:pic>
+              </a:graphicData>
+            </a:graphic>
+          </wp:inline>
+        </w:drawing>
+      </w:r>
+    </w:p>
+    <w:p>
+      <w:pPr>
+        <w:pStyle w:val="Heading2"/>
+      </w:pPr>
+      <w:r>
+        <w:rPr>
+          <w:color w:val="003366"/>
+        </w:rPr>
+        <w:t>Propositions pour gerer l'afflux de patients</w:t>
+      </w:r>
+    </w:p>
+    <w:p>
+      <w:pPr>
+        <w:pStyle w:val="ListBullet"/>
+      </w:pPr>
+      <w:r>
+        <w:rPr>
+          <w:b/>
+          <w:sz w:val="20"/>
+        </w:rPr>
+        <w:t>Capacite d'accueil --</w:t>
+      </w:r>
+      <w:r>
+        <w:t xml:space="preserve"> Renforcer les effectifs aux urgences (medecins, infirmiers) avec un plan de rappel.</w:t>
+      </w:r>
+    </w:p>
+    <w:p>
+      <w:pPr>
+        <w:pStyle w:val="ListBullet"/>
+      </w:pPr>
+      <w:r>
+        <w:rPr>
+          <w:b/>
+          <w:sz w:val="20"/>
+        </w:rPr>
+        <w:t>Lits supplementaires --</w:t>
+      </w:r>
+      <w:r>
+        <w:t xml:space="preserve"> Activer les lits de reserve et les unites de debordement.</w:t>
+      </w:r>
+    </w:p>
+    <w:p>
+      <w:pPr>
+        <w:pStyle w:val="ListBullet"/>
+      </w:pPr>
+      <w:r>
+        <w:rPr>
+          <w:b/>
+          <w:sz w:val="20"/>
+        </w:rPr>
+        <w:t>Filiere de soins --</w:t>
+      </w:r>
+      <w:r>
+        <w:t xml:space="preserve"> Orienter les patients stables vers la medecine de ville ou les centres de crise.</w:t>
+      </w:r>
+    </w:p>
+    <w:p>
+      <w:pPr>
+        <w:pStyle w:val="ListBullet"/>
+      </w:pPr>
+      <w:r>
+        <w:rPr>
+          <w:b/>
+          <w:sz w:val="20"/>
+        </w:rPr>
+        <w:t>Coordination --</w:t>
+      </w:r>
+      <w:r>
+        <w:t xml:space="preserve"> Mettre en place un guichet unique d'orientation des patients.</w:t>
+      </w:r>
+    </w:p>
+    <w:p>
+      <w:r>
+        <w:br w:type="page"/>
+      </w:r>
+    </w:p>
+    <w:p>
+      <w:pPr>
+        <w:pStyle w:val="Heading1"/>
+      </w:pPr>
+      <w:r>
+        <w:rPr>
+          <w:color w:val="003366"/>
+        </w:rPr>
+        <w:t>3. Activite et services</w:t>
       </w:r>
     </w:p>
     <w:p>
@@ -3298,7 +1437,7 @@
         <w:rPr>
           <w:color w:val="003366"/>
         </w:rPr>
-        <w:t>3. Capacite d'accueil</w:t>
+        <w:t>4. Capacite d'accueil</w:t>
       </w:r>
     </w:p>
     <w:p>
@@ -3320,7 +1459,7 @@
         <w:rPr>
           <w:color w:val="003366"/>
         </w:rPr>
-        <w:t>4. Finance</w:t>
+        <w:t>5. Finance</w:t>
       </w:r>
     </w:p>
     <w:p>
@@ -3331,28 +1470,6 @@
           <w:sz w:val="22"/>
         </w:rPr>
         <w:t>Equilibre budgetaire et investissements -- Section a completer.</w:t>
-      </w:r>
-    </w:p>
-    <w:p/>
-    <w:p>
-      <w:pPr>
-        <w:pStyle w:val="Heading1"/>
-      </w:pPr>
-      <w:r>
-        <w:rPr>
-          <w:color w:val="003366"/>
-        </w:rPr>
-        <w:t>5. Patients</w:t>
-      </w:r>
-    </w:p>
-    <w:p>
-      <w:r>
-        <w:rPr>
-          <w:i/>
-          <w:color w:val="646464"/>
-          <w:sz w:val="22"/>
-        </w:rPr>
-        <w:t>Profil des patients et parcours de soins -- Section a completer.</w:t>
       </w:r>
     </w:p>
     <w:p/>

</xml_diff>